<commit_message>
pembahasan soal 2 apotik
</commit_message>
<xml_diff>
--- a/Laporan/Syamsu Anaqin_156150601111009_TUGAS3.docx
+++ b/Laporan/Syamsu Anaqin_156150601111009_TUGAS3.docx
@@ -12819,8 +12819,1152 @@
               </w:rPr>
               <w:t>26</w:t>
             </w:r>
+          </w:p>
+          <w:p>
+            <w:pPr>
+              <w:pStyle w:val="TableContents"/>
+              <w:rPr>
+                <w:rFonts w:cs="Times New Roman"/>
+                <w:sz w:val="22"/>
+                <w:szCs w:val="20"/>
+                <w:lang w:val="en-US"/>
+              </w:rPr>
+            </w:pPr>
+            <w:r>
+              <w:rPr>
+                <w:rFonts w:cs="Times New Roman"/>
+                <w:sz w:val="22"/>
+                <w:szCs w:val="20"/>
+                <w:lang w:val="en-US"/>
+              </w:rPr>
+              <w:t>27</w:t>
+            </w:r>
+          </w:p>
+          <w:p>
+            <w:pPr>
+              <w:pStyle w:val="TableContents"/>
+              <w:rPr>
+                <w:rFonts w:cs="Times New Roman"/>
+                <w:sz w:val="22"/>
+                <w:szCs w:val="20"/>
+                <w:lang w:val="en-US"/>
+              </w:rPr>
+            </w:pPr>
+            <w:r>
+              <w:rPr>
+                <w:rFonts w:cs="Times New Roman"/>
+                <w:sz w:val="22"/>
+                <w:szCs w:val="20"/>
+                <w:lang w:val="en-US"/>
+              </w:rPr>
+              <w:t>28</w:t>
+            </w:r>
+          </w:p>
+          <w:p>
+            <w:pPr>
+              <w:pStyle w:val="TableContents"/>
+              <w:rPr>
+                <w:rFonts w:cs="Times New Roman"/>
+                <w:sz w:val="22"/>
+                <w:szCs w:val="20"/>
+                <w:lang w:val="en-US"/>
+              </w:rPr>
+            </w:pPr>
+            <w:r>
+              <w:rPr>
+                <w:rFonts w:cs="Times New Roman"/>
+                <w:sz w:val="22"/>
+                <w:szCs w:val="20"/>
+                <w:lang w:val="en-US"/>
+              </w:rPr>
+              <w:t>29</w:t>
+            </w:r>
+          </w:p>
+          <w:p>
+            <w:pPr>
+              <w:pStyle w:val="TableContents"/>
+              <w:rPr>
+                <w:rFonts w:cs="Times New Roman"/>
+                <w:sz w:val="22"/>
+                <w:szCs w:val="20"/>
+                <w:lang w:val="en-US"/>
+              </w:rPr>
+            </w:pPr>
+            <w:r>
+              <w:rPr>
+                <w:rFonts w:cs="Times New Roman"/>
+                <w:sz w:val="22"/>
+                <w:szCs w:val="20"/>
+                <w:lang w:val="en-US"/>
+              </w:rPr>
+              <w:t>30</w:t>
+            </w:r>
+          </w:p>
+          <w:p>
+            <w:pPr>
+              <w:pStyle w:val="TableContents"/>
+              <w:rPr>
+                <w:rFonts w:cs="Times New Roman"/>
+                <w:sz w:val="22"/>
+                <w:szCs w:val="20"/>
+                <w:lang w:val="en-US"/>
+              </w:rPr>
+            </w:pPr>
+          </w:p>
+          <w:p>
+            <w:pPr>
+              <w:pStyle w:val="TableContents"/>
+              <w:rPr>
+                <w:rFonts w:cs="Times New Roman"/>
+                <w:sz w:val="22"/>
+                <w:szCs w:val="20"/>
+                <w:lang w:val="en-US"/>
+              </w:rPr>
+            </w:pPr>
+            <w:r>
+              <w:rPr>
+                <w:rFonts w:cs="Times New Roman"/>
+                <w:sz w:val="22"/>
+                <w:szCs w:val="20"/>
+                <w:lang w:val="en-US"/>
+              </w:rPr>
+              <w:t>31</w:t>
+            </w:r>
+          </w:p>
+          <w:p>
+            <w:pPr>
+              <w:pStyle w:val="TableContents"/>
+              <w:rPr>
+                <w:rFonts w:cs="Times New Roman"/>
+                <w:sz w:val="22"/>
+                <w:szCs w:val="20"/>
+                <w:lang w:val="en-US"/>
+              </w:rPr>
+            </w:pPr>
+            <w:r>
+              <w:rPr>
+                <w:rFonts w:cs="Times New Roman"/>
+                <w:sz w:val="22"/>
+                <w:szCs w:val="20"/>
+                <w:lang w:val="en-US"/>
+              </w:rPr>
+              <w:t>32</w:t>
+            </w:r>
+          </w:p>
+          <w:p>
+            <w:pPr>
+              <w:pStyle w:val="TableContents"/>
+              <w:rPr>
+                <w:rFonts w:cs="Times New Roman"/>
+                <w:sz w:val="22"/>
+                <w:szCs w:val="20"/>
+                <w:lang w:val="en-US"/>
+              </w:rPr>
+            </w:pPr>
+            <w:r>
+              <w:rPr>
+                <w:rFonts w:cs="Times New Roman"/>
+                <w:sz w:val="22"/>
+                <w:szCs w:val="20"/>
+                <w:lang w:val="en-US"/>
+              </w:rPr>
+              <w:t>33</w:t>
+            </w:r>
+          </w:p>
+          <w:p>
+            <w:pPr>
+              <w:pStyle w:val="TableContents"/>
+              <w:rPr>
+                <w:rFonts w:cs="Times New Roman"/>
+                <w:sz w:val="22"/>
+                <w:szCs w:val="20"/>
+                <w:lang w:val="en-US"/>
+              </w:rPr>
+            </w:pPr>
+            <w:r>
+              <w:rPr>
+                <w:rFonts w:cs="Times New Roman"/>
+                <w:sz w:val="22"/>
+                <w:szCs w:val="20"/>
+                <w:lang w:val="en-US"/>
+              </w:rPr>
+              <w:t>34</w:t>
+            </w:r>
+          </w:p>
+          <w:p>
+            <w:pPr>
+              <w:pStyle w:val="TableContents"/>
+              <w:rPr>
+                <w:rFonts w:cs="Times New Roman"/>
+                <w:sz w:val="22"/>
+                <w:szCs w:val="20"/>
+                <w:lang w:val="en-US"/>
+              </w:rPr>
+            </w:pPr>
+          </w:p>
+          <w:p>
+            <w:pPr>
+              <w:pStyle w:val="TableContents"/>
+              <w:rPr>
+                <w:rFonts w:cs="Times New Roman"/>
+                <w:sz w:val="22"/>
+                <w:szCs w:val="20"/>
+                <w:lang w:val="en-US"/>
+              </w:rPr>
+            </w:pPr>
+            <w:r>
+              <w:rPr>
+                <w:rFonts w:cs="Times New Roman"/>
+                <w:sz w:val="22"/>
+                <w:szCs w:val="20"/>
+                <w:lang w:val="en-US"/>
+              </w:rPr>
+              <w:t>35</w:t>
+            </w:r>
+          </w:p>
+          <w:p>
+            <w:pPr>
+              <w:pStyle w:val="TableContents"/>
+              <w:rPr>
+                <w:rFonts w:cs="Times New Roman"/>
+                <w:sz w:val="22"/>
+                <w:szCs w:val="20"/>
+                <w:lang w:val="en-US"/>
+              </w:rPr>
+            </w:pPr>
+            <w:r>
+              <w:rPr>
+                <w:rFonts w:cs="Times New Roman"/>
+                <w:sz w:val="22"/>
+                <w:szCs w:val="20"/>
+                <w:lang w:val="en-US"/>
+              </w:rPr>
+              <w:t>36</w:t>
+            </w:r>
+          </w:p>
+          <w:p>
+            <w:pPr>
+              <w:pStyle w:val="TableContents"/>
+              <w:rPr>
+                <w:rFonts w:cs="Times New Roman"/>
+                <w:sz w:val="22"/>
+                <w:szCs w:val="20"/>
+                <w:lang w:val="en-US"/>
+              </w:rPr>
+            </w:pPr>
+            <w:r>
+              <w:rPr>
+                <w:rFonts w:cs="Times New Roman"/>
+                <w:sz w:val="22"/>
+                <w:szCs w:val="20"/>
+                <w:lang w:val="en-US"/>
+              </w:rPr>
+              <w:t>37</w:t>
+            </w:r>
+          </w:p>
+          <w:p>
+            <w:pPr>
+              <w:pStyle w:val="TableContents"/>
+              <w:rPr>
+                <w:rFonts w:cs="Times New Roman"/>
+                <w:sz w:val="22"/>
+                <w:szCs w:val="20"/>
+                <w:lang w:val="en-US"/>
+              </w:rPr>
+            </w:pPr>
+            <w:r>
+              <w:rPr>
+                <w:rFonts w:cs="Times New Roman"/>
+                <w:sz w:val="22"/>
+                <w:szCs w:val="20"/>
+                <w:lang w:val="en-US"/>
+              </w:rPr>
+              <w:t>38</w:t>
+            </w:r>
+          </w:p>
+          <w:p>
+            <w:pPr>
+              <w:pStyle w:val="TableContents"/>
+              <w:rPr>
+                <w:rFonts w:cs="Times New Roman"/>
+                <w:sz w:val="22"/>
+                <w:szCs w:val="20"/>
+                <w:lang w:val="en-US"/>
+              </w:rPr>
+            </w:pPr>
+          </w:p>
+          <w:p>
+            <w:pPr>
+              <w:pStyle w:val="TableContents"/>
+              <w:rPr>
+                <w:rFonts w:cs="Times New Roman"/>
+                <w:sz w:val="22"/>
+                <w:szCs w:val="20"/>
+                <w:lang w:val="en-US"/>
+              </w:rPr>
+            </w:pPr>
+            <w:r>
+              <w:rPr>
+                <w:rFonts w:cs="Times New Roman"/>
+                <w:sz w:val="22"/>
+                <w:szCs w:val="20"/>
+                <w:lang w:val="en-US"/>
+              </w:rPr>
+              <w:t>39</w:t>
+            </w:r>
+          </w:p>
+          <w:p>
+            <w:pPr>
+              <w:pStyle w:val="TableContents"/>
+              <w:rPr>
+                <w:rFonts w:cs="Times New Roman"/>
+                <w:sz w:val="22"/>
+                <w:szCs w:val="20"/>
+                <w:lang w:val="en-US"/>
+              </w:rPr>
+            </w:pPr>
+            <w:r>
+              <w:rPr>
+                <w:rFonts w:cs="Times New Roman"/>
+                <w:sz w:val="22"/>
+                <w:szCs w:val="20"/>
+                <w:lang w:val="en-US"/>
+              </w:rPr>
+              <w:t>40</w:t>
+            </w:r>
+          </w:p>
+          <w:p>
+            <w:pPr>
+              <w:pStyle w:val="TableContents"/>
+              <w:rPr>
+                <w:rFonts w:cs="Times New Roman"/>
+                <w:sz w:val="22"/>
+                <w:szCs w:val="20"/>
+                <w:lang w:val="en-US"/>
+              </w:rPr>
+            </w:pPr>
+            <w:r>
+              <w:rPr>
+                <w:rFonts w:cs="Times New Roman"/>
+                <w:sz w:val="22"/>
+                <w:szCs w:val="20"/>
+                <w:lang w:val="en-US"/>
+              </w:rPr>
+              <w:t>41</w:t>
+            </w:r>
+          </w:p>
+          <w:p>
+            <w:pPr>
+              <w:pStyle w:val="TableContents"/>
+              <w:rPr>
+                <w:rFonts w:cs="Times New Roman"/>
+                <w:sz w:val="22"/>
+                <w:szCs w:val="20"/>
+                <w:lang w:val="en-US"/>
+              </w:rPr>
+            </w:pPr>
+            <w:r>
+              <w:rPr>
+                <w:rFonts w:cs="Times New Roman"/>
+                <w:sz w:val="22"/>
+                <w:szCs w:val="20"/>
+                <w:lang w:val="en-US"/>
+              </w:rPr>
+              <w:t>42</w:t>
+            </w:r>
+          </w:p>
+          <w:p>
+            <w:pPr>
+              <w:pStyle w:val="TableContents"/>
+              <w:rPr>
+                <w:rFonts w:cs="Times New Roman"/>
+                <w:sz w:val="22"/>
+                <w:szCs w:val="20"/>
+                <w:lang w:val="en-US"/>
+              </w:rPr>
+            </w:pPr>
+          </w:p>
+          <w:p>
+            <w:pPr>
+              <w:pStyle w:val="TableContents"/>
+              <w:rPr>
+                <w:rFonts w:cs="Times New Roman"/>
+                <w:sz w:val="22"/>
+                <w:szCs w:val="20"/>
+                <w:lang w:val="en-US"/>
+              </w:rPr>
+            </w:pPr>
+            <w:r>
+              <w:rPr>
+                <w:rFonts w:cs="Times New Roman"/>
+                <w:sz w:val="22"/>
+                <w:szCs w:val="20"/>
+                <w:lang w:val="en-US"/>
+              </w:rPr>
+              <w:t>43</w:t>
+            </w:r>
+          </w:p>
+          <w:p>
+            <w:pPr>
+              <w:pStyle w:val="TableContents"/>
+              <w:rPr>
+                <w:rFonts w:cs="Times New Roman"/>
+                <w:sz w:val="22"/>
+                <w:szCs w:val="20"/>
+                <w:lang w:val="en-US"/>
+              </w:rPr>
+            </w:pPr>
+            <w:r>
+              <w:rPr>
+                <w:rFonts w:cs="Times New Roman"/>
+                <w:sz w:val="22"/>
+                <w:szCs w:val="20"/>
+                <w:lang w:val="en-US"/>
+              </w:rPr>
+              <w:t>44</w:t>
+            </w:r>
+          </w:p>
+          <w:p>
+            <w:pPr>
+              <w:pStyle w:val="TableContents"/>
+              <w:rPr>
+                <w:rFonts w:cs="Times New Roman"/>
+                <w:sz w:val="22"/>
+                <w:szCs w:val="20"/>
+                <w:lang w:val="en-US"/>
+              </w:rPr>
+            </w:pPr>
+            <w:r>
+              <w:rPr>
+                <w:rFonts w:cs="Times New Roman"/>
+                <w:sz w:val="22"/>
+                <w:szCs w:val="20"/>
+                <w:lang w:val="en-US"/>
+              </w:rPr>
+              <w:t>45</w:t>
+            </w:r>
+          </w:p>
+          <w:p>
+            <w:pPr>
+              <w:pStyle w:val="TableContents"/>
+              <w:rPr>
+                <w:rFonts w:cs="Times New Roman"/>
+                <w:sz w:val="22"/>
+                <w:szCs w:val="20"/>
+                <w:lang w:val="en-US"/>
+              </w:rPr>
+            </w:pPr>
+            <w:r>
+              <w:rPr>
+                <w:rFonts w:cs="Times New Roman"/>
+                <w:sz w:val="22"/>
+                <w:szCs w:val="20"/>
+                <w:lang w:val="en-US"/>
+              </w:rPr>
+              <w:t>46</w:t>
+            </w:r>
+          </w:p>
+          <w:p>
+            <w:pPr>
+              <w:pStyle w:val="TableContents"/>
+              <w:rPr>
+                <w:rFonts w:cs="Times New Roman"/>
+                <w:sz w:val="22"/>
+                <w:szCs w:val="20"/>
+                <w:lang w:val="en-US"/>
+              </w:rPr>
+            </w:pPr>
+          </w:p>
+          <w:p>
+            <w:pPr>
+              <w:pStyle w:val="TableContents"/>
+              <w:rPr>
+                <w:rFonts w:cs="Times New Roman"/>
+                <w:sz w:val="22"/>
+                <w:szCs w:val="20"/>
+                <w:lang w:val="en-US"/>
+              </w:rPr>
+            </w:pPr>
+            <w:r>
+              <w:rPr>
+                <w:rFonts w:cs="Times New Roman"/>
+                <w:sz w:val="22"/>
+                <w:szCs w:val="20"/>
+                <w:lang w:val="en-US"/>
+              </w:rPr>
+              <w:t>47</w:t>
+            </w:r>
+          </w:p>
+          <w:p>
+            <w:pPr>
+              <w:pStyle w:val="TableContents"/>
+              <w:rPr>
+                <w:rFonts w:cs="Times New Roman"/>
+                <w:sz w:val="22"/>
+                <w:szCs w:val="20"/>
+                <w:lang w:val="en-US"/>
+              </w:rPr>
+            </w:pPr>
+            <w:r>
+              <w:rPr>
+                <w:rFonts w:cs="Times New Roman"/>
+                <w:sz w:val="22"/>
+                <w:szCs w:val="20"/>
+                <w:lang w:val="en-US"/>
+              </w:rPr>
+              <w:t>48</w:t>
+            </w:r>
+          </w:p>
+          <w:p>
+            <w:pPr>
+              <w:pStyle w:val="TableContents"/>
+              <w:rPr>
+                <w:rFonts w:cs="Times New Roman"/>
+                <w:sz w:val="22"/>
+                <w:szCs w:val="20"/>
+                <w:lang w:val="en-US"/>
+              </w:rPr>
+            </w:pPr>
+            <w:r>
+              <w:rPr>
+                <w:rFonts w:cs="Times New Roman"/>
+                <w:sz w:val="22"/>
+                <w:szCs w:val="20"/>
+                <w:lang w:val="en-US"/>
+              </w:rPr>
+              <w:t>49</w:t>
+            </w:r>
+          </w:p>
+          <w:p>
+            <w:pPr>
+              <w:pStyle w:val="TableContents"/>
+              <w:rPr>
+                <w:rFonts w:cs="Times New Roman"/>
+                <w:sz w:val="22"/>
+                <w:szCs w:val="20"/>
+                <w:lang w:val="en-US"/>
+              </w:rPr>
+            </w:pPr>
+            <w:r>
+              <w:rPr>
+                <w:rFonts w:cs="Times New Roman"/>
+                <w:sz w:val="22"/>
+                <w:szCs w:val="20"/>
+                <w:lang w:val="en-US"/>
+              </w:rPr>
+              <w:t>50</w:t>
+            </w:r>
+          </w:p>
+          <w:p>
+            <w:pPr>
+              <w:pStyle w:val="TableContents"/>
+              <w:rPr>
+                <w:rFonts w:cs="Times New Roman"/>
+                <w:sz w:val="22"/>
+                <w:szCs w:val="20"/>
+                <w:lang w:val="en-US"/>
+              </w:rPr>
+            </w:pPr>
+          </w:p>
+          <w:p>
+            <w:pPr>
+              <w:pStyle w:val="TableContents"/>
+              <w:rPr>
+                <w:rFonts w:cs="Times New Roman"/>
+                <w:sz w:val="22"/>
+                <w:szCs w:val="20"/>
+                <w:lang w:val="en-US"/>
+              </w:rPr>
+            </w:pPr>
+            <w:r>
+              <w:rPr>
+                <w:rFonts w:cs="Times New Roman"/>
+                <w:sz w:val="22"/>
+                <w:szCs w:val="20"/>
+                <w:lang w:val="en-US"/>
+              </w:rPr>
+              <w:t>51</w:t>
+            </w:r>
+          </w:p>
+          <w:p>
+            <w:pPr>
+              <w:pStyle w:val="TableContents"/>
+              <w:rPr>
+                <w:rFonts w:cs="Times New Roman"/>
+                <w:sz w:val="22"/>
+                <w:szCs w:val="20"/>
+                <w:lang w:val="en-US"/>
+              </w:rPr>
+            </w:pPr>
+            <w:r>
+              <w:rPr>
+                <w:rFonts w:cs="Times New Roman"/>
+                <w:sz w:val="22"/>
+                <w:szCs w:val="20"/>
+                <w:lang w:val="en-US"/>
+              </w:rPr>
+              <w:t>52</w:t>
+            </w:r>
+          </w:p>
+          <w:p>
+            <w:pPr>
+              <w:pStyle w:val="TableContents"/>
+              <w:rPr>
+                <w:rFonts w:cs="Times New Roman"/>
+                <w:sz w:val="22"/>
+                <w:szCs w:val="20"/>
+                <w:lang w:val="en-US"/>
+              </w:rPr>
+            </w:pPr>
+            <w:r>
+              <w:rPr>
+                <w:rFonts w:cs="Times New Roman"/>
+                <w:sz w:val="22"/>
+                <w:szCs w:val="20"/>
+                <w:lang w:val="en-US"/>
+              </w:rPr>
+              <w:t>53</w:t>
+            </w:r>
+          </w:p>
+          <w:p>
+            <w:pPr>
+              <w:pStyle w:val="TableContents"/>
+              <w:rPr>
+                <w:rFonts w:cs="Times New Roman"/>
+                <w:sz w:val="22"/>
+                <w:szCs w:val="20"/>
+                <w:lang w:val="en-US"/>
+              </w:rPr>
+            </w:pPr>
+            <w:r>
+              <w:rPr>
+                <w:rFonts w:cs="Times New Roman"/>
+                <w:sz w:val="22"/>
+                <w:szCs w:val="20"/>
+                <w:lang w:val="en-US"/>
+              </w:rPr>
+              <w:t>54</w:t>
+            </w:r>
+          </w:p>
+          <w:p>
+            <w:pPr>
+              <w:pStyle w:val="TableContents"/>
+              <w:rPr>
+                <w:rFonts w:cs="Times New Roman"/>
+                <w:sz w:val="22"/>
+                <w:szCs w:val="20"/>
+                <w:lang w:val="en-US"/>
+              </w:rPr>
+            </w:pPr>
+          </w:p>
+          <w:p>
+            <w:pPr>
+              <w:pStyle w:val="TableContents"/>
+              <w:rPr>
+                <w:rFonts w:cs="Times New Roman"/>
+                <w:sz w:val="22"/>
+                <w:szCs w:val="20"/>
+                <w:lang w:val="en-US"/>
+              </w:rPr>
+            </w:pPr>
+            <w:r>
+              <w:rPr>
+                <w:rFonts w:cs="Times New Roman"/>
+                <w:sz w:val="22"/>
+                <w:szCs w:val="20"/>
+                <w:lang w:val="en-US"/>
+              </w:rPr>
+              <w:t>55</w:t>
+            </w:r>
+          </w:p>
+          <w:p>
+            <w:pPr>
+              <w:pStyle w:val="TableContents"/>
+              <w:rPr>
+                <w:rFonts w:cs="Times New Roman"/>
+                <w:sz w:val="22"/>
+                <w:szCs w:val="20"/>
+                <w:lang w:val="en-US"/>
+              </w:rPr>
+            </w:pPr>
+            <w:r>
+              <w:rPr>
+                <w:rFonts w:cs="Times New Roman"/>
+                <w:sz w:val="22"/>
+                <w:szCs w:val="20"/>
+                <w:lang w:val="en-US"/>
+              </w:rPr>
+              <w:t>56</w:t>
+            </w:r>
+          </w:p>
+          <w:p>
+            <w:pPr>
+              <w:pStyle w:val="TableContents"/>
+              <w:rPr>
+                <w:rFonts w:cs="Times New Roman"/>
+                <w:sz w:val="22"/>
+                <w:szCs w:val="20"/>
+                <w:lang w:val="en-US"/>
+              </w:rPr>
+            </w:pPr>
+            <w:r>
+              <w:rPr>
+                <w:rFonts w:cs="Times New Roman"/>
+                <w:sz w:val="22"/>
+                <w:szCs w:val="20"/>
+                <w:lang w:val="en-US"/>
+              </w:rPr>
+              <w:t>57</w:t>
+            </w:r>
+          </w:p>
+          <w:p>
+            <w:pPr>
+              <w:pStyle w:val="TableContents"/>
+              <w:rPr>
+                <w:rFonts w:cs="Times New Roman"/>
+                <w:sz w:val="22"/>
+                <w:szCs w:val="20"/>
+                <w:lang w:val="en-US"/>
+              </w:rPr>
+            </w:pPr>
+            <w:r>
+              <w:rPr>
+                <w:rFonts w:cs="Times New Roman"/>
+                <w:sz w:val="22"/>
+                <w:szCs w:val="20"/>
+                <w:lang w:val="en-US"/>
+              </w:rPr>
+              <w:t>58</w:t>
+            </w:r>
+          </w:p>
+          <w:p>
+            <w:pPr>
+              <w:pStyle w:val="TableContents"/>
+              <w:rPr>
+                <w:rFonts w:cs="Times New Roman"/>
+                <w:sz w:val="22"/>
+                <w:szCs w:val="20"/>
+                <w:lang w:val="en-US"/>
+              </w:rPr>
+            </w:pPr>
+          </w:p>
+          <w:p>
+            <w:pPr>
+              <w:pStyle w:val="TableContents"/>
+              <w:rPr>
+                <w:rFonts w:cs="Times New Roman"/>
+                <w:sz w:val="22"/>
+                <w:szCs w:val="20"/>
+                <w:lang w:val="en-US"/>
+              </w:rPr>
+            </w:pPr>
+            <w:r>
+              <w:rPr>
+                <w:rFonts w:cs="Times New Roman"/>
+                <w:sz w:val="22"/>
+                <w:szCs w:val="20"/>
+                <w:lang w:val="en-US"/>
+              </w:rPr>
+              <w:t>59</w:t>
+            </w:r>
+          </w:p>
+          <w:p>
+            <w:pPr>
+              <w:pStyle w:val="TableContents"/>
+              <w:rPr>
+                <w:rFonts w:cs="Times New Roman"/>
+                <w:sz w:val="22"/>
+                <w:szCs w:val="20"/>
+                <w:lang w:val="en-US"/>
+              </w:rPr>
+            </w:pPr>
+            <w:r>
+              <w:rPr>
+                <w:rFonts w:cs="Times New Roman"/>
+                <w:sz w:val="22"/>
+                <w:szCs w:val="20"/>
+                <w:lang w:val="en-US"/>
+              </w:rPr>
+              <w:t>60</w:t>
+            </w:r>
+          </w:p>
+          <w:p>
+            <w:pPr>
+              <w:pStyle w:val="TableContents"/>
+              <w:rPr>
+                <w:rFonts w:cs="Times New Roman"/>
+                <w:sz w:val="22"/>
+                <w:szCs w:val="20"/>
+                <w:lang w:val="en-US"/>
+              </w:rPr>
+            </w:pPr>
+            <w:r>
+              <w:rPr>
+                <w:rFonts w:cs="Times New Roman"/>
+                <w:sz w:val="22"/>
+                <w:szCs w:val="20"/>
+                <w:lang w:val="en-US"/>
+              </w:rPr>
+              <w:t>61</w:t>
+            </w:r>
+          </w:p>
+          <w:p>
+            <w:pPr>
+              <w:pStyle w:val="TableContents"/>
+              <w:rPr>
+                <w:rFonts w:cs="Times New Roman"/>
+                <w:sz w:val="22"/>
+                <w:szCs w:val="20"/>
+                <w:lang w:val="en-US"/>
+              </w:rPr>
+            </w:pPr>
+            <w:r>
+              <w:rPr>
+                <w:rFonts w:cs="Times New Roman"/>
+                <w:sz w:val="22"/>
+                <w:szCs w:val="20"/>
+                <w:lang w:val="en-US"/>
+              </w:rPr>
+              <w:t>62</w:t>
+            </w:r>
+          </w:p>
+          <w:p>
+            <w:pPr>
+              <w:pStyle w:val="TableContents"/>
+              <w:rPr>
+                <w:rFonts w:cs="Times New Roman"/>
+                <w:sz w:val="22"/>
+                <w:szCs w:val="20"/>
+                <w:lang w:val="en-US"/>
+              </w:rPr>
+            </w:pPr>
+          </w:p>
+          <w:p>
+            <w:pPr>
+              <w:pStyle w:val="TableContents"/>
+              <w:rPr>
+                <w:rFonts w:cs="Times New Roman"/>
+                <w:sz w:val="22"/>
+                <w:szCs w:val="20"/>
+                <w:lang w:val="en-US"/>
+              </w:rPr>
+            </w:pPr>
+            <w:r>
+              <w:rPr>
+                <w:rFonts w:cs="Times New Roman"/>
+                <w:sz w:val="22"/>
+                <w:szCs w:val="20"/>
+                <w:lang w:val="en-US"/>
+              </w:rPr>
+              <w:t>63</w:t>
+            </w:r>
+          </w:p>
+          <w:p>
+            <w:pPr>
+              <w:pStyle w:val="TableContents"/>
+              <w:rPr>
+                <w:rFonts w:cs="Times New Roman"/>
+                <w:sz w:val="22"/>
+                <w:szCs w:val="20"/>
+                <w:lang w:val="en-US"/>
+              </w:rPr>
+            </w:pPr>
+            <w:r>
+              <w:rPr>
+                <w:rFonts w:cs="Times New Roman"/>
+                <w:sz w:val="22"/>
+                <w:szCs w:val="20"/>
+                <w:lang w:val="en-US"/>
+              </w:rPr>
+              <w:t>64</w:t>
+            </w:r>
+          </w:p>
+          <w:p>
+            <w:pPr>
+              <w:pStyle w:val="TableContents"/>
+              <w:rPr>
+                <w:rFonts w:cs="Times New Roman"/>
+                <w:sz w:val="22"/>
+                <w:szCs w:val="20"/>
+                <w:lang w:val="en-US"/>
+              </w:rPr>
+            </w:pPr>
+            <w:r>
+              <w:rPr>
+                <w:rFonts w:cs="Times New Roman"/>
+                <w:sz w:val="22"/>
+                <w:szCs w:val="20"/>
+                <w:lang w:val="en-US"/>
+              </w:rPr>
+              <w:t>65</w:t>
+            </w:r>
+          </w:p>
+          <w:p>
+            <w:pPr>
+              <w:pStyle w:val="TableContents"/>
+              <w:rPr>
+                <w:rFonts w:cs="Times New Roman"/>
+                <w:sz w:val="22"/>
+                <w:szCs w:val="20"/>
+                <w:lang w:val="en-US"/>
+              </w:rPr>
+            </w:pPr>
+            <w:r>
+              <w:rPr>
+                <w:rFonts w:cs="Times New Roman"/>
+                <w:sz w:val="22"/>
+                <w:szCs w:val="20"/>
+                <w:lang w:val="en-US"/>
+              </w:rPr>
+              <w:t>66</w:t>
+            </w:r>
+          </w:p>
+          <w:p>
+            <w:pPr>
+              <w:pStyle w:val="TableContents"/>
+              <w:rPr>
+                <w:rFonts w:cs="Times New Roman"/>
+                <w:sz w:val="22"/>
+                <w:szCs w:val="20"/>
+                <w:lang w:val="en-US"/>
+              </w:rPr>
+            </w:pPr>
+          </w:p>
+          <w:p>
+            <w:pPr>
+              <w:pStyle w:val="TableContents"/>
+              <w:rPr>
+                <w:rFonts w:cs="Times New Roman"/>
+                <w:sz w:val="22"/>
+                <w:szCs w:val="20"/>
+                <w:lang w:val="en-US"/>
+              </w:rPr>
+            </w:pPr>
+            <w:r>
+              <w:rPr>
+                <w:rFonts w:cs="Times New Roman"/>
+                <w:sz w:val="22"/>
+                <w:szCs w:val="20"/>
+                <w:lang w:val="en-US"/>
+              </w:rPr>
+              <w:lastRenderedPageBreak/>
+              <w:t>68</w:t>
+            </w:r>
+          </w:p>
+          <w:p>
+            <w:pPr>
+              <w:pStyle w:val="TableContents"/>
+              <w:rPr>
+                <w:rFonts w:cs="Times New Roman"/>
+                <w:sz w:val="22"/>
+                <w:szCs w:val="20"/>
+                <w:lang w:val="en-US"/>
+              </w:rPr>
+            </w:pPr>
+            <w:r>
+              <w:rPr>
+                <w:rFonts w:cs="Times New Roman"/>
+                <w:sz w:val="22"/>
+                <w:szCs w:val="20"/>
+                <w:lang w:val="en-US"/>
+              </w:rPr>
+              <w:t>70</w:t>
+            </w:r>
+          </w:p>
+          <w:p>
+            <w:pPr>
+              <w:pStyle w:val="TableContents"/>
+              <w:rPr>
+                <w:rFonts w:cs="Times New Roman"/>
+                <w:sz w:val="22"/>
+                <w:szCs w:val="20"/>
+                <w:lang w:val="en-US"/>
+              </w:rPr>
+            </w:pPr>
+            <w:r>
+              <w:rPr>
+                <w:rFonts w:cs="Times New Roman"/>
+                <w:sz w:val="22"/>
+                <w:szCs w:val="20"/>
+                <w:lang w:val="en-US"/>
+              </w:rPr>
+              <w:t>71</w:t>
+            </w:r>
+          </w:p>
+          <w:p>
+            <w:pPr>
+              <w:pStyle w:val="TableContents"/>
+              <w:rPr>
+                <w:rFonts w:cs="Times New Roman"/>
+                <w:sz w:val="22"/>
+                <w:szCs w:val="20"/>
+                <w:lang w:val="en-US"/>
+              </w:rPr>
+            </w:pPr>
+            <w:r>
+              <w:rPr>
+                <w:rFonts w:cs="Times New Roman"/>
+                <w:sz w:val="22"/>
+                <w:szCs w:val="20"/>
+                <w:lang w:val="en-US"/>
+              </w:rPr>
+              <w:t>72</w:t>
+            </w:r>
+          </w:p>
+          <w:p>
+            <w:pPr>
+              <w:pStyle w:val="TableContents"/>
+              <w:rPr>
+                <w:rFonts w:cs="Times New Roman"/>
+                <w:sz w:val="22"/>
+                <w:szCs w:val="20"/>
+                <w:lang w:val="en-US"/>
+              </w:rPr>
+            </w:pPr>
+            <w:r>
+              <w:rPr>
+                <w:rFonts w:cs="Times New Roman"/>
+                <w:sz w:val="22"/>
+                <w:szCs w:val="20"/>
+                <w:lang w:val="en-US"/>
+              </w:rPr>
+              <w:t>73</w:t>
+            </w:r>
+          </w:p>
+          <w:p>
+            <w:pPr>
+              <w:pStyle w:val="TableContents"/>
+              <w:rPr>
+                <w:rFonts w:cs="Times New Roman"/>
+                <w:sz w:val="22"/>
+                <w:szCs w:val="20"/>
+                <w:lang w:val="en-US"/>
+              </w:rPr>
+            </w:pPr>
+            <w:r>
+              <w:rPr>
+                <w:rFonts w:cs="Times New Roman"/>
+                <w:sz w:val="22"/>
+                <w:szCs w:val="20"/>
+                <w:lang w:val="en-US"/>
+              </w:rPr>
+              <w:t>74</w:t>
+            </w:r>
+          </w:p>
+          <w:p>
+            <w:pPr>
+              <w:pStyle w:val="TableContents"/>
+              <w:rPr>
+                <w:rFonts w:cs="Times New Roman"/>
+                <w:sz w:val="22"/>
+                <w:szCs w:val="20"/>
+                <w:lang w:val="en-US"/>
+              </w:rPr>
+            </w:pPr>
+            <w:r>
+              <w:rPr>
+                <w:rFonts w:cs="Times New Roman"/>
+                <w:sz w:val="22"/>
+                <w:szCs w:val="20"/>
+                <w:lang w:val="en-US"/>
+              </w:rPr>
+              <w:t>75</w:t>
+            </w:r>
+          </w:p>
+          <w:p>
+            <w:pPr>
+              <w:pStyle w:val="TableContents"/>
+              <w:rPr>
+                <w:rFonts w:cs="Times New Roman"/>
+                <w:sz w:val="22"/>
+                <w:szCs w:val="20"/>
+                <w:lang w:val="en-US"/>
+              </w:rPr>
+            </w:pPr>
+            <w:r>
+              <w:rPr>
+                <w:rFonts w:cs="Times New Roman"/>
+                <w:sz w:val="22"/>
+                <w:szCs w:val="20"/>
+                <w:lang w:val="en-US"/>
+              </w:rPr>
+              <w:t>76</w:t>
+            </w:r>
+          </w:p>
+          <w:p>
+            <w:pPr>
+              <w:pStyle w:val="TableContents"/>
+              <w:rPr>
+                <w:rFonts w:cs="Times New Roman"/>
+                <w:sz w:val="22"/>
+                <w:szCs w:val="20"/>
+                <w:lang w:val="en-US"/>
+              </w:rPr>
+            </w:pPr>
+            <w:r>
+              <w:rPr>
+                <w:rFonts w:cs="Times New Roman"/>
+                <w:sz w:val="22"/>
+                <w:szCs w:val="20"/>
+                <w:lang w:val="en-US"/>
+              </w:rPr>
+              <w:t>77</w:t>
+            </w:r>
+          </w:p>
+          <w:p>
+            <w:pPr>
+              <w:pStyle w:val="TableContents"/>
+              <w:rPr>
+                <w:rFonts w:cs="Times New Roman"/>
+                <w:sz w:val="22"/>
+                <w:szCs w:val="20"/>
+                <w:lang w:val="en-US"/>
+              </w:rPr>
+            </w:pPr>
+            <w:r>
+              <w:rPr>
+                <w:rFonts w:cs="Times New Roman"/>
+                <w:sz w:val="22"/>
+                <w:szCs w:val="20"/>
+                <w:lang w:val="en-US"/>
+              </w:rPr>
+              <w:t>78</w:t>
+            </w:r>
+          </w:p>
+          <w:p>
+            <w:pPr>
+              <w:pStyle w:val="TableContents"/>
+              <w:rPr>
+                <w:rFonts w:cs="Times New Roman"/>
+                <w:sz w:val="22"/>
+                <w:szCs w:val="20"/>
+                <w:lang w:val="en-US"/>
+              </w:rPr>
+            </w:pPr>
             <w:bookmarkStart w:id="0" w:name="_GoBack"/>
             <w:bookmarkEnd w:id="0"/>
+          </w:p>
+          <w:p>
+            <w:pPr>
+              <w:pStyle w:val="TableContents"/>
+              <w:rPr>
+                <w:rFonts w:cs="Times New Roman"/>
+                <w:sz w:val="22"/>
+                <w:szCs w:val="20"/>
+                <w:lang w:val="en-US"/>
+              </w:rPr>
+            </w:pPr>
+          </w:p>
+          <w:p>
+            <w:pPr>
+              <w:pStyle w:val="TableContents"/>
+              <w:rPr>
+                <w:rFonts w:cs="Times New Roman"/>
+                <w:sz w:val="22"/>
+                <w:szCs w:val="20"/>
+                <w:lang w:val="en-US"/>
+              </w:rPr>
+            </w:pPr>
           </w:p>
         </w:tc>
         <w:tc>
@@ -13756,6 +14900,1673 @@
                 <w:lang w:val="en-US"/>
               </w:rPr>
               <w:t>Deklarasi method dengan nama cobaapotik dengan parameter jenis obat</w:t>
+            </w:r>
+          </w:p>
+          <w:p>
+            <w:pPr>
+              <w:pStyle w:val="TableContents"/>
+              <w:rPr>
+                <w:rFonts w:cs="Times New Roman"/>
+                <w:sz w:val="22"/>
+                <w:szCs w:val="20"/>
+                <w:lang w:val="en-US"/>
+              </w:rPr>
+            </w:pPr>
+            <w:r>
+              <w:rPr>
+                <w:rFonts w:cs="Times New Roman"/>
+                <w:sz w:val="22"/>
+                <w:szCs w:val="20"/>
+                <w:lang w:val="en-US"/>
+              </w:rPr>
+              <w:t>Jika variable jenisobat bernilai “paramex”</w:t>
+            </w:r>
+          </w:p>
+          <w:p>
+            <w:pPr>
+              <w:pStyle w:val="TableContents"/>
+              <w:rPr>
+                <w:rFonts w:cs="Times New Roman"/>
+                <w:sz w:val="22"/>
+                <w:szCs w:val="20"/>
+                <w:lang w:val="en-US"/>
+              </w:rPr>
+            </w:pPr>
+            <w:r>
+              <w:rPr>
+                <w:rFonts w:cs="Times New Roman"/>
+                <w:sz w:val="22"/>
+                <w:szCs w:val="20"/>
+                <w:lang w:val="en-US"/>
+              </w:rPr>
+              <w:t>Method mun elemen [s] = obat elemen [0]</w:t>
+            </w:r>
+          </w:p>
+          <w:p>
+            <w:pPr>
+              <w:pStyle w:val="TableContents"/>
+              <w:rPr>
+                <w:rFonts w:cs="Times New Roman"/>
+                <w:sz w:val="22"/>
+                <w:szCs w:val="20"/>
+                <w:lang w:val="en-US"/>
+              </w:rPr>
+            </w:pPr>
+            <w:r>
+              <w:rPr>
+                <w:rFonts w:cs="Times New Roman"/>
+                <w:sz w:val="22"/>
+                <w:szCs w:val="20"/>
+                <w:lang w:val="en-US"/>
+              </w:rPr>
+              <w:t>Hargaku elemen [s]= harga [0]</w:t>
+            </w:r>
+          </w:p>
+          <w:p>
+            <w:pPr>
+              <w:pStyle w:val="TableContents"/>
+              <w:rPr>
+                <w:rFonts w:cs="Times New Roman"/>
+                <w:sz w:val="22"/>
+                <w:szCs w:val="20"/>
+                <w:lang w:val="en-US"/>
+              </w:rPr>
+            </w:pPr>
+            <w:r>
+              <w:rPr>
+                <w:rFonts w:cs="Times New Roman"/>
+                <w:sz w:val="22"/>
+                <w:szCs w:val="20"/>
+                <w:lang w:val="en-US"/>
+              </w:rPr>
+              <w:t>Proses menghitung nilai total dengan menambahkan variable total dengan harga elemen [0]</w:t>
+            </w:r>
+          </w:p>
+          <w:p>
+            <w:pPr>
+              <w:pStyle w:val="TableContents"/>
+              <w:rPr>
+                <w:rFonts w:cs="Times New Roman"/>
+                <w:sz w:val="22"/>
+                <w:szCs w:val="20"/>
+                <w:lang w:val="en-US"/>
+              </w:rPr>
+            </w:pPr>
+            <w:r>
+              <w:rPr>
+                <w:rFonts w:cs="Times New Roman"/>
+                <w:sz w:val="22"/>
+                <w:szCs w:val="20"/>
+                <w:lang w:val="en-US"/>
+              </w:rPr>
+              <w:t>Jika variable jenisobat bernilai “</w:t>
+            </w:r>
+            <w:r>
+              <w:rPr>
+                <w:rFonts w:cs="Times New Roman"/>
+                <w:sz w:val="22"/>
+                <w:szCs w:val="20"/>
+                <w:lang w:val="en-US"/>
+              </w:rPr>
+              <w:t>neuremacil</w:t>
+            </w:r>
+            <w:r>
+              <w:rPr>
+                <w:rFonts w:cs="Times New Roman"/>
+                <w:sz w:val="22"/>
+                <w:szCs w:val="20"/>
+                <w:lang w:val="en-US"/>
+              </w:rPr>
+              <w:t>”</w:t>
+            </w:r>
+          </w:p>
+          <w:p>
+            <w:pPr>
+              <w:pStyle w:val="TableContents"/>
+              <w:rPr>
+                <w:rFonts w:cs="Times New Roman"/>
+                <w:sz w:val="22"/>
+                <w:szCs w:val="20"/>
+                <w:lang w:val="en-US"/>
+              </w:rPr>
+            </w:pPr>
+            <w:r>
+              <w:rPr>
+                <w:rFonts w:cs="Times New Roman"/>
+                <w:sz w:val="22"/>
+                <w:szCs w:val="20"/>
+                <w:lang w:val="en-US"/>
+              </w:rPr>
+              <w:t xml:space="preserve">Method mun elemen [s] = obat elemen </w:t>
+            </w:r>
+            <w:r>
+              <w:rPr>
+                <w:rFonts w:cs="Times New Roman"/>
+                <w:sz w:val="22"/>
+                <w:szCs w:val="20"/>
+                <w:lang w:val="en-US"/>
+              </w:rPr>
+              <w:t>[1</w:t>
+            </w:r>
+            <w:r>
+              <w:rPr>
+                <w:rFonts w:cs="Times New Roman"/>
+                <w:sz w:val="22"/>
+                <w:szCs w:val="20"/>
+                <w:lang w:val="en-US"/>
+              </w:rPr>
+              <w:t>]</w:t>
+            </w:r>
+          </w:p>
+          <w:p>
+            <w:pPr>
+              <w:pStyle w:val="TableContents"/>
+              <w:rPr>
+                <w:rFonts w:cs="Times New Roman"/>
+                <w:sz w:val="22"/>
+                <w:szCs w:val="20"/>
+                <w:lang w:val="en-US"/>
+              </w:rPr>
+            </w:pPr>
+            <w:r>
+              <w:rPr>
+                <w:rFonts w:cs="Times New Roman"/>
+                <w:sz w:val="22"/>
+                <w:szCs w:val="20"/>
+                <w:lang w:val="en-US"/>
+              </w:rPr>
+              <w:t xml:space="preserve">Hargaku </w:t>
+            </w:r>
+            <w:r>
+              <w:rPr>
+                <w:rFonts w:cs="Times New Roman"/>
+                <w:sz w:val="22"/>
+                <w:szCs w:val="20"/>
+                <w:lang w:val="en-US"/>
+              </w:rPr>
+              <w:t>elemen [s]= harga [1</w:t>
+            </w:r>
+            <w:r>
+              <w:rPr>
+                <w:rFonts w:cs="Times New Roman"/>
+                <w:sz w:val="22"/>
+                <w:szCs w:val="20"/>
+                <w:lang w:val="en-US"/>
+              </w:rPr>
+              <w:t>]</w:t>
+            </w:r>
+          </w:p>
+          <w:p>
+            <w:pPr>
+              <w:pStyle w:val="TableContents"/>
+              <w:rPr>
+                <w:rFonts w:cs="Times New Roman"/>
+                <w:sz w:val="22"/>
+                <w:szCs w:val="20"/>
+                <w:lang w:val="en-US"/>
+              </w:rPr>
+            </w:pPr>
+            <w:r>
+              <w:rPr>
+                <w:rFonts w:cs="Times New Roman"/>
+                <w:sz w:val="22"/>
+                <w:szCs w:val="20"/>
+                <w:lang w:val="en-US"/>
+              </w:rPr>
+              <w:t xml:space="preserve">Proses menghitung nilai total dengan menambahkan variable </w:t>
+            </w:r>
+            <w:r>
+              <w:rPr>
+                <w:rFonts w:cs="Times New Roman"/>
+                <w:sz w:val="22"/>
+                <w:szCs w:val="20"/>
+                <w:lang w:val="en-US"/>
+              </w:rPr>
+              <w:t>total dengan harga elemen [1</w:t>
+            </w:r>
+            <w:r>
+              <w:rPr>
+                <w:rFonts w:cs="Times New Roman"/>
+                <w:sz w:val="22"/>
+                <w:szCs w:val="20"/>
+                <w:lang w:val="en-US"/>
+              </w:rPr>
+              <w:t>]</w:t>
+            </w:r>
+          </w:p>
+          <w:p>
+            <w:pPr>
+              <w:pStyle w:val="TableContents"/>
+              <w:rPr>
+                <w:rFonts w:cs="Times New Roman"/>
+                <w:sz w:val="22"/>
+                <w:szCs w:val="20"/>
+                <w:lang w:val="en-US"/>
+              </w:rPr>
+            </w:pPr>
+            <w:r>
+              <w:rPr>
+                <w:rFonts w:cs="Times New Roman"/>
+                <w:sz w:val="22"/>
+                <w:szCs w:val="20"/>
+                <w:lang w:val="en-US"/>
+              </w:rPr>
+              <w:t>Jika variable jenisobat bernilai “</w:t>
+            </w:r>
+            <w:r>
+              <w:rPr>
+                <w:rFonts w:cs="Times New Roman"/>
+                <w:sz w:val="22"/>
+                <w:szCs w:val="20"/>
+                <w:lang w:val="en-US"/>
+              </w:rPr>
+              <w:t>dextral</w:t>
+            </w:r>
+            <w:r>
+              <w:rPr>
+                <w:rFonts w:cs="Times New Roman"/>
+                <w:sz w:val="22"/>
+                <w:szCs w:val="20"/>
+                <w:lang w:val="en-US"/>
+              </w:rPr>
+              <w:t>”</w:t>
+            </w:r>
+          </w:p>
+          <w:p>
+            <w:pPr>
+              <w:pStyle w:val="TableContents"/>
+              <w:rPr>
+                <w:rFonts w:cs="Times New Roman"/>
+                <w:sz w:val="22"/>
+                <w:szCs w:val="20"/>
+                <w:lang w:val="en-US"/>
+              </w:rPr>
+            </w:pPr>
+            <w:r>
+              <w:rPr>
+                <w:rFonts w:cs="Times New Roman"/>
+                <w:sz w:val="22"/>
+                <w:szCs w:val="20"/>
+                <w:lang w:val="en-US"/>
+              </w:rPr>
+              <w:t>Method mun elemen [s] = obat elemen [</w:t>
+            </w:r>
+            <w:r>
+              <w:rPr>
+                <w:rFonts w:cs="Times New Roman"/>
+                <w:sz w:val="22"/>
+                <w:szCs w:val="20"/>
+                <w:lang w:val="en-US"/>
+              </w:rPr>
+              <w:t>2</w:t>
+            </w:r>
+            <w:r>
+              <w:rPr>
+                <w:rFonts w:cs="Times New Roman"/>
+                <w:sz w:val="22"/>
+                <w:szCs w:val="20"/>
+                <w:lang w:val="en-US"/>
+              </w:rPr>
+              <w:t>]</w:t>
+            </w:r>
+          </w:p>
+          <w:p>
+            <w:pPr>
+              <w:pStyle w:val="TableContents"/>
+              <w:rPr>
+                <w:rFonts w:cs="Times New Roman"/>
+                <w:sz w:val="22"/>
+                <w:szCs w:val="20"/>
+                <w:lang w:val="en-US"/>
+              </w:rPr>
+            </w:pPr>
+            <w:r>
+              <w:rPr>
+                <w:rFonts w:cs="Times New Roman"/>
+                <w:sz w:val="22"/>
+                <w:szCs w:val="20"/>
+                <w:lang w:val="en-US"/>
+              </w:rPr>
+              <w:t xml:space="preserve">Hargaku </w:t>
+            </w:r>
+            <w:r>
+              <w:rPr>
+                <w:rFonts w:cs="Times New Roman"/>
+                <w:sz w:val="22"/>
+                <w:szCs w:val="20"/>
+                <w:lang w:val="en-US"/>
+              </w:rPr>
+              <w:t>elemen [s]= harga [2</w:t>
+            </w:r>
+            <w:r>
+              <w:rPr>
+                <w:rFonts w:cs="Times New Roman"/>
+                <w:sz w:val="22"/>
+                <w:szCs w:val="20"/>
+                <w:lang w:val="en-US"/>
+              </w:rPr>
+              <w:t>]</w:t>
+            </w:r>
+          </w:p>
+          <w:p>
+            <w:pPr>
+              <w:pStyle w:val="TableContents"/>
+              <w:rPr>
+                <w:rFonts w:cs="Times New Roman"/>
+                <w:sz w:val="22"/>
+                <w:szCs w:val="20"/>
+                <w:lang w:val="en-US"/>
+              </w:rPr>
+            </w:pPr>
+            <w:r>
+              <w:rPr>
+                <w:rFonts w:cs="Times New Roman"/>
+                <w:sz w:val="22"/>
+                <w:szCs w:val="20"/>
+                <w:lang w:val="en-US"/>
+              </w:rPr>
+              <w:t xml:space="preserve">Proses menghitung nilai total dengan menambahkan variable </w:t>
+            </w:r>
+            <w:r>
+              <w:rPr>
+                <w:rFonts w:cs="Times New Roman"/>
+                <w:sz w:val="22"/>
+                <w:szCs w:val="20"/>
+                <w:lang w:val="en-US"/>
+              </w:rPr>
+              <w:t>total dengan harga elemen [2</w:t>
+            </w:r>
+            <w:r>
+              <w:rPr>
+                <w:rFonts w:cs="Times New Roman"/>
+                <w:sz w:val="22"/>
+                <w:szCs w:val="20"/>
+                <w:lang w:val="en-US"/>
+              </w:rPr>
+              <w:t>]</w:t>
+            </w:r>
+          </w:p>
+          <w:p>
+            <w:pPr>
+              <w:pStyle w:val="TableContents"/>
+              <w:rPr>
+                <w:rFonts w:cs="Times New Roman"/>
+                <w:sz w:val="22"/>
+                <w:szCs w:val="20"/>
+                <w:lang w:val="en-US"/>
+              </w:rPr>
+            </w:pPr>
+            <w:r>
+              <w:rPr>
+                <w:rFonts w:cs="Times New Roman"/>
+                <w:sz w:val="22"/>
+                <w:szCs w:val="20"/>
+                <w:lang w:val="en-US"/>
+              </w:rPr>
+              <w:t>Jika variable jenisobat bernilai “</w:t>
+            </w:r>
+            <w:r>
+              <w:rPr>
+                <w:rFonts w:cs="Times New Roman"/>
+                <w:sz w:val="22"/>
+                <w:szCs w:val="20"/>
+                <w:lang w:val="en-US"/>
+              </w:rPr>
+              <w:t>bodrex</w:t>
+            </w:r>
+            <w:r>
+              <w:rPr>
+                <w:rFonts w:cs="Times New Roman"/>
+                <w:sz w:val="22"/>
+                <w:szCs w:val="20"/>
+                <w:lang w:val="en-US"/>
+              </w:rPr>
+              <w:t>”</w:t>
+            </w:r>
+          </w:p>
+          <w:p>
+            <w:pPr>
+              <w:pStyle w:val="TableContents"/>
+              <w:rPr>
+                <w:rFonts w:cs="Times New Roman"/>
+                <w:sz w:val="22"/>
+                <w:szCs w:val="20"/>
+                <w:lang w:val="en-US"/>
+              </w:rPr>
+            </w:pPr>
+            <w:r>
+              <w:rPr>
+                <w:rFonts w:cs="Times New Roman"/>
+                <w:sz w:val="22"/>
+                <w:szCs w:val="20"/>
+                <w:lang w:val="en-US"/>
+              </w:rPr>
+              <w:t>Method mun elemen [s] = obat elemen [</w:t>
+            </w:r>
+            <w:r>
+              <w:rPr>
+                <w:rFonts w:cs="Times New Roman"/>
+                <w:sz w:val="22"/>
+                <w:szCs w:val="20"/>
+                <w:lang w:val="en-US"/>
+              </w:rPr>
+              <w:t>3</w:t>
+            </w:r>
+            <w:r>
+              <w:rPr>
+                <w:rFonts w:cs="Times New Roman"/>
+                <w:sz w:val="22"/>
+                <w:szCs w:val="20"/>
+                <w:lang w:val="en-US"/>
+              </w:rPr>
+              <w:t>]</w:t>
+            </w:r>
+          </w:p>
+          <w:p>
+            <w:pPr>
+              <w:pStyle w:val="TableContents"/>
+              <w:rPr>
+                <w:rFonts w:cs="Times New Roman"/>
+                <w:sz w:val="22"/>
+                <w:szCs w:val="20"/>
+                <w:lang w:val="en-US"/>
+              </w:rPr>
+            </w:pPr>
+            <w:r>
+              <w:rPr>
+                <w:rFonts w:cs="Times New Roman"/>
+                <w:sz w:val="22"/>
+                <w:szCs w:val="20"/>
+                <w:lang w:val="en-US"/>
+              </w:rPr>
+              <w:t xml:space="preserve">Hargaku </w:t>
+            </w:r>
+            <w:r>
+              <w:rPr>
+                <w:rFonts w:cs="Times New Roman"/>
+                <w:sz w:val="22"/>
+                <w:szCs w:val="20"/>
+                <w:lang w:val="en-US"/>
+              </w:rPr>
+              <w:t>elemen [s]= harga [3</w:t>
+            </w:r>
+            <w:r>
+              <w:rPr>
+                <w:rFonts w:cs="Times New Roman"/>
+                <w:sz w:val="22"/>
+                <w:szCs w:val="20"/>
+                <w:lang w:val="en-US"/>
+              </w:rPr>
+              <w:t>]</w:t>
+            </w:r>
+          </w:p>
+          <w:p>
+            <w:pPr>
+              <w:pStyle w:val="TableContents"/>
+              <w:rPr>
+                <w:rFonts w:cs="Times New Roman"/>
+                <w:sz w:val="22"/>
+                <w:szCs w:val="20"/>
+                <w:lang w:val="en-US"/>
+              </w:rPr>
+            </w:pPr>
+            <w:r>
+              <w:rPr>
+                <w:rFonts w:cs="Times New Roman"/>
+                <w:sz w:val="22"/>
+                <w:szCs w:val="20"/>
+                <w:lang w:val="en-US"/>
+              </w:rPr>
+              <w:t xml:space="preserve">Proses menghitung nilai total dengan menambahkan variable </w:t>
+            </w:r>
+            <w:r>
+              <w:rPr>
+                <w:rFonts w:cs="Times New Roman"/>
+                <w:sz w:val="22"/>
+                <w:szCs w:val="20"/>
+                <w:lang w:val="en-US"/>
+              </w:rPr>
+              <w:t>total dengan harga elemen [3</w:t>
+            </w:r>
+            <w:r>
+              <w:rPr>
+                <w:rFonts w:cs="Times New Roman"/>
+                <w:sz w:val="22"/>
+                <w:szCs w:val="20"/>
+                <w:lang w:val="en-US"/>
+              </w:rPr>
+              <w:t>]</w:t>
+            </w:r>
+          </w:p>
+          <w:p>
+            <w:pPr>
+              <w:pStyle w:val="TableContents"/>
+              <w:rPr>
+                <w:rFonts w:cs="Times New Roman"/>
+                <w:sz w:val="22"/>
+                <w:szCs w:val="20"/>
+                <w:lang w:val="en-US"/>
+              </w:rPr>
+            </w:pPr>
+            <w:r>
+              <w:rPr>
+                <w:rFonts w:cs="Times New Roman"/>
+                <w:sz w:val="22"/>
+                <w:szCs w:val="20"/>
+                <w:lang w:val="en-US"/>
+              </w:rPr>
+              <w:t>Jika variable jenisobat bernilai “</w:t>
+            </w:r>
+            <w:r>
+              <w:rPr>
+                <w:rFonts w:cs="Times New Roman"/>
+                <w:sz w:val="22"/>
+                <w:szCs w:val="20"/>
+                <w:lang w:val="en-US"/>
+              </w:rPr>
+              <w:t>decolgen</w:t>
+            </w:r>
+            <w:r>
+              <w:rPr>
+                <w:rFonts w:cs="Times New Roman"/>
+                <w:sz w:val="22"/>
+                <w:szCs w:val="20"/>
+                <w:lang w:val="en-US"/>
+              </w:rPr>
+              <w:t>”</w:t>
+            </w:r>
+          </w:p>
+          <w:p>
+            <w:pPr>
+              <w:pStyle w:val="TableContents"/>
+              <w:rPr>
+                <w:rFonts w:cs="Times New Roman"/>
+                <w:sz w:val="22"/>
+                <w:szCs w:val="20"/>
+                <w:lang w:val="en-US"/>
+              </w:rPr>
+            </w:pPr>
+            <w:r>
+              <w:rPr>
+                <w:rFonts w:cs="Times New Roman"/>
+                <w:sz w:val="22"/>
+                <w:szCs w:val="20"/>
+                <w:lang w:val="en-US"/>
+              </w:rPr>
+              <w:t xml:space="preserve">Method mun elemen [s] = obat elemen </w:t>
+            </w:r>
+            <w:r>
+              <w:rPr>
+                <w:rFonts w:cs="Times New Roman"/>
+                <w:sz w:val="22"/>
+                <w:szCs w:val="20"/>
+                <w:lang w:val="en-US"/>
+              </w:rPr>
+              <w:t>[4</w:t>
+            </w:r>
+            <w:r>
+              <w:rPr>
+                <w:rFonts w:cs="Times New Roman"/>
+                <w:sz w:val="22"/>
+                <w:szCs w:val="20"/>
+                <w:lang w:val="en-US"/>
+              </w:rPr>
+              <w:t>]</w:t>
+            </w:r>
+          </w:p>
+          <w:p>
+            <w:pPr>
+              <w:pStyle w:val="TableContents"/>
+              <w:rPr>
+                <w:rFonts w:cs="Times New Roman"/>
+                <w:sz w:val="22"/>
+                <w:szCs w:val="20"/>
+                <w:lang w:val="en-US"/>
+              </w:rPr>
+            </w:pPr>
+            <w:r>
+              <w:rPr>
+                <w:rFonts w:cs="Times New Roman"/>
+                <w:sz w:val="22"/>
+                <w:szCs w:val="20"/>
+                <w:lang w:val="en-US"/>
+              </w:rPr>
+              <w:t xml:space="preserve">Hargaku </w:t>
+            </w:r>
+            <w:r>
+              <w:rPr>
+                <w:rFonts w:cs="Times New Roman"/>
+                <w:sz w:val="22"/>
+                <w:szCs w:val="20"/>
+                <w:lang w:val="en-US"/>
+              </w:rPr>
+              <w:t>elemen [s]= harga [4</w:t>
+            </w:r>
+            <w:r>
+              <w:rPr>
+                <w:rFonts w:cs="Times New Roman"/>
+                <w:sz w:val="22"/>
+                <w:szCs w:val="20"/>
+                <w:lang w:val="en-US"/>
+              </w:rPr>
+              <w:t>]</w:t>
+            </w:r>
+          </w:p>
+          <w:p>
+            <w:pPr>
+              <w:pStyle w:val="TableContents"/>
+              <w:rPr>
+                <w:rFonts w:cs="Times New Roman"/>
+                <w:sz w:val="22"/>
+                <w:szCs w:val="20"/>
+                <w:lang w:val="en-US"/>
+              </w:rPr>
+            </w:pPr>
+            <w:r>
+              <w:rPr>
+                <w:rFonts w:cs="Times New Roman"/>
+                <w:sz w:val="22"/>
+                <w:szCs w:val="20"/>
+                <w:lang w:val="en-US"/>
+              </w:rPr>
+              <w:t xml:space="preserve">Proses menghitung nilai total dengan menambahkan variable </w:t>
+            </w:r>
+            <w:r>
+              <w:rPr>
+                <w:rFonts w:cs="Times New Roman"/>
+                <w:sz w:val="22"/>
+                <w:szCs w:val="20"/>
+                <w:lang w:val="en-US"/>
+              </w:rPr>
+              <w:t>total dengan harga elemen [4</w:t>
+            </w:r>
+            <w:r>
+              <w:rPr>
+                <w:rFonts w:cs="Times New Roman"/>
+                <w:sz w:val="22"/>
+                <w:szCs w:val="20"/>
+                <w:lang w:val="en-US"/>
+              </w:rPr>
+              <w:t>]</w:t>
+            </w:r>
+          </w:p>
+          <w:p>
+            <w:pPr>
+              <w:pStyle w:val="TableContents"/>
+              <w:rPr>
+                <w:rFonts w:cs="Times New Roman"/>
+                <w:sz w:val="22"/>
+                <w:szCs w:val="20"/>
+                <w:lang w:val="en-US"/>
+              </w:rPr>
+            </w:pPr>
+            <w:r>
+              <w:rPr>
+                <w:rFonts w:cs="Times New Roman"/>
+                <w:sz w:val="22"/>
+                <w:szCs w:val="20"/>
+                <w:lang w:val="en-US"/>
+              </w:rPr>
+              <w:t>Jika variable jenisobat bernilai “</w:t>
+            </w:r>
+            <w:r>
+              <w:rPr>
+                <w:rFonts w:cs="Times New Roman"/>
+                <w:sz w:val="22"/>
+                <w:szCs w:val="20"/>
+                <w:lang w:val="en-US"/>
+              </w:rPr>
+              <w:t>paracetamol</w:t>
+            </w:r>
+            <w:r>
+              <w:rPr>
+                <w:rFonts w:cs="Times New Roman"/>
+                <w:sz w:val="22"/>
+                <w:szCs w:val="20"/>
+                <w:lang w:val="en-US"/>
+              </w:rPr>
+              <w:t>”</w:t>
+            </w:r>
+          </w:p>
+          <w:p>
+            <w:pPr>
+              <w:pStyle w:val="TableContents"/>
+              <w:rPr>
+                <w:rFonts w:cs="Times New Roman"/>
+                <w:sz w:val="22"/>
+                <w:szCs w:val="20"/>
+                <w:lang w:val="en-US"/>
+              </w:rPr>
+            </w:pPr>
+            <w:r>
+              <w:rPr>
+                <w:rFonts w:cs="Times New Roman"/>
+                <w:sz w:val="22"/>
+                <w:szCs w:val="20"/>
+                <w:lang w:val="en-US"/>
+              </w:rPr>
+              <w:t xml:space="preserve">Method mun elemen [s] = obat elemen </w:t>
+            </w:r>
+            <w:r>
+              <w:rPr>
+                <w:rFonts w:cs="Times New Roman"/>
+                <w:sz w:val="22"/>
+                <w:szCs w:val="20"/>
+                <w:lang w:val="en-US"/>
+              </w:rPr>
+              <w:t>[5</w:t>
+            </w:r>
+            <w:r>
+              <w:rPr>
+                <w:rFonts w:cs="Times New Roman"/>
+                <w:sz w:val="22"/>
+                <w:szCs w:val="20"/>
+                <w:lang w:val="en-US"/>
+              </w:rPr>
+              <w:t>]</w:t>
+            </w:r>
+          </w:p>
+          <w:p>
+            <w:pPr>
+              <w:pStyle w:val="TableContents"/>
+              <w:rPr>
+                <w:rFonts w:cs="Times New Roman"/>
+                <w:sz w:val="22"/>
+                <w:szCs w:val="20"/>
+                <w:lang w:val="en-US"/>
+              </w:rPr>
+            </w:pPr>
+            <w:r>
+              <w:rPr>
+                <w:rFonts w:cs="Times New Roman"/>
+                <w:sz w:val="22"/>
+                <w:szCs w:val="20"/>
+                <w:lang w:val="en-US"/>
+              </w:rPr>
+              <w:t xml:space="preserve">Hargaku </w:t>
+            </w:r>
+            <w:r>
+              <w:rPr>
+                <w:rFonts w:cs="Times New Roman"/>
+                <w:sz w:val="22"/>
+                <w:szCs w:val="20"/>
+                <w:lang w:val="en-US"/>
+              </w:rPr>
+              <w:t>elemen [s]= harga [5</w:t>
+            </w:r>
+            <w:r>
+              <w:rPr>
+                <w:rFonts w:cs="Times New Roman"/>
+                <w:sz w:val="22"/>
+                <w:szCs w:val="20"/>
+                <w:lang w:val="en-US"/>
+              </w:rPr>
+              <w:t>]</w:t>
+            </w:r>
+          </w:p>
+          <w:p>
+            <w:pPr>
+              <w:pStyle w:val="TableContents"/>
+              <w:rPr>
+                <w:rFonts w:cs="Times New Roman"/>
+                <w:sz w:val="22"/>
+                <w:szCs w:val="20"/>
+                <w:lang w:val="en-US"/>
+              </w:rPr>
+            </w:pPr>
+            <w:r>
+              <w:rPr>
+                <w:rFonts w:cs="Times New Roman"/>
+                <w:sz w:val="22"/>
+                <w:szCs w:val="20"/>
+                <w:lang w:val="en-US"/>
+              </w:rPr>
+              <w:t xml:space="preserve">Proses menghitung nilai total dengan menambahkan variable </w:t>
+            </w:r>
+            <w:r>
+              <w:rPr>
+                <w:rFonts w:cs="Times New Roman"/>
+                <w:sz w:val="22"/>
+                <w:szCs w:val="20"/>
+                <w:lang w:val="en-US"/>
+              </w:rPr>
+              <w:t>total dengan harga elemen [5</w:t>
+            </w:r>
+            <w:r>
+              <w:rPr>
+                <w:rFonts w:cs="Times New Roman"/>
+                <w:sz w:val="22"/>
+                <w:szCs w:val="20"/>
+                <w:lang w:val="en-US"/>
+              </w:rPr>
+              <w:t>]</w:t>
+            </w:r>
+          </w:p>
+          <w:p>
+            <w:pPr>
+              <w:pStyle w:val="TableContents"/>
+              <w:rPr>
+                <w:rFonts w:cs="Times New Roman"/>
+                <w:sz w:val="22"/>
+                <w:szCs w:val="20"/>
+                <w:lang w:val="en-US"/>
+              </w:rPr>
+            </w:pPr>
+            <w:r>
+              <w:rPr>
+                <w:rFonts w:cs="Times New Roman"/>
+                <w:sz w:val="22"/>
+                <w:szCs w:val="20"/>
+                <w:lang w:val="en-US"/>
+              </w:rPr>
+              <w:t>Jika variable jenisobat bernilai “</w:t>
+            </w:r>
+            <w:r>
+              <w:rPr>
+                <w:rFonts w:cs="Times New Roman"/>
+                <w:sz w:val="22"/>
+                <w:szCs w:val="20"/>
+                <w:lang w:val="en-US"/>
+              </w:rPr>
+              <w:t>konidin</w:t>
+            </w:r>
+            <w:r>
+              <w:rPr>
+                <w:rFonts w:cs="Times New Roman"/>
+                <w:sz w:val="22"/>
+                <w:szCs w:val="20"/>
+                <w:lang w:val="en-US"/>
+              </w:rPr>
+              <w:t>”</w:t>
+            </w:r>
+          </w:p>
+          <w:p>
+            <w:pPr>
+              <w:pStyle w:val="TableContents"/>
+              <w:rPr>
+                <w:rFonts w:cs="Times New Roman"/>
+                <w:sz w:val="22"/>
+                <w:szCs w:val="20"/>
+                <w:lang w:val="en-US"/>
+              </w:rPr>
+            </w:pPr>
+            <w:r>
+              <w:rPr>
+                <w:rFonts w:cs="Times New Roman"/>
+                <w:sz w:val="22"/>
+                <w:szCs w:val="20"/>
+                <w:lang w:val="en-US"/>
+              </w:rPr>
+              <w:t>Method mun elemen [s] = obat elemen [</w:t>
+            </w:r>
+            <w:r>
+              <w:rPr>
+                <w:rFonts w:cs="Times New Roman"/>
+                <w:sz w:val="22"/>
+                <w:szCs w:val="20"/>
+                <w:lang w:val="en-US"/>
+              </w:rPr>
+              <w:t>6</w:t>
+            </w:r>
+            <w:r>
+              <w:rPr>
+                <w:rFonts w:cs="Times New Roman"/>
+                <w:sz w:val="22"/>
+                <w:szCs w:val="20"/>
+                <w:lang w:val="en-US"/>
+              </w:rPr>
+              <w:t>]</w:t>
+            </w:r>
+          </w:p>
+          <w:p>
+            <w:pPr>
+              <w:pStyle w:val="TableContents"/>
+              <w:rPr>
+                <w:rFonts w:cs="Times New Roman"/>
+                <w:sz w:val="22"/>
+                <w:szCs w:val="20"/>
+                <w:lang w:val="en-US"/>
+              </w:rPr>
+            </w:pPr>
+            <w:r>
+              <w:rPr>
+                <w:rFonts w:cs="Times New Roman"/>
+                <w:sz w:val="22"/>
+                <w:szCs w:val="20"/>
+                <w:lang w:val="en-US"/>
+              </w:rPr>
+              <w:t xml:space="preserve">Hargaku </w:t>
+            </w:r>
+            <w:r>
+              <w:rPr>
+                <w:rFonts w:cs="Times New Roman"/>
+                <w:sz w:val="22"/>
+                <w:szCs w:val="20"/>
+                <w:lang w:val="en-US"/>
+              </w:rPr>
+              <w:t>elemen [s]= harga [6</w:t>
+            </w:r>
+            <w:r>
+              <w:rPr>
+                <w:rFonts w:cs="Times New Roman"/>
+                <w:sz w:val="22"/>
+                <w:szCs w:val="20"/>
+                <w:lang w:val="en-US"/>
+              </w:rPr>
+              <w:t>]</w:t>
+            </w:r>
+          </w:p>
+          <w:p>
+            <w:pPr>
+              <w:pStyle w:val="TableContents"/>
+              <w:rPr>
+                <w:rFonts w:cs="Times New Roman"/>
+                <w:sz w:val="22"/>
+                <w:szCs w:val="20"/>
+                <w:lang w:val="en-US"/>
+              </w:rPr>
+            </w:pPr>
+            <w:r>
+              <w:rPr>
+                <w:rFonts w:cs="Times New Roman"/>
+                <w:sz w:val="22"/>
+                <w:szCs w:val="20"/>
+                <w:lang w:val="en-US"/>
+              </w:rPr>
+              <w:t xml:space="preserve">Proses menghitung nilai total dengan menambahkan variable </w:t>
+            </w:r>
+            <w:r>
+              <w:rPr>
+                <w:rFonts w:cs="Times New Roman"/>
+                <w:sz w:val="22"/>
+                <w:szCs w:val="20"/>
+                <w:lang w:val="en-US"/>
+              </w:rPr>
+              <w:t>total dengan harga elemen [6</w:t>
+            </w:r>
+            <w:r>
+              <w:rPr>
+                <w:rFonts w:cs="Times New Roman"/>
+                <w:sz w:val="22"/>
+                <w:szCs w:val="20"/>
+                <w:lang w:val="en-US"/>
+              </w:rPr>
+              <w:t>]</w:t>
+            </w:r>
+          </w:p>
+          <w:p>
+            <w:pPr>
+              <w:pStyle w:val="TableContents"/>
+              <w:rPr>
+                <w:rFonts w:cs="Times New Roman"/>
+                <w:sz w:val="22"/>
+                <w:szCs w:val="20"/>
+                <w:lang w:val="en-US"/>
+              </w:rPr>
+            </w:pPr>
+            <w:r>
+              <w:rPr>
+                <w:rFonts w:cs="Times New Roman"/>
+                <w:sz w:val="22"/>
+                <w:szCs w:val="20"/>
+                <w:lang w:val="en-US"/>
+              </w:rPr>
+              <w:t>Jika variable jenisobat bernilai “</w:t>
+            </w:r>
+            <w:r>
+              <w:rPr>
+                <w:rFonts w:cs="Times New Roman"/>
+                <w:sz w:val="22"/>
+                <w:szCs w:val="20"/>
+                <w:lang w:val="en-US"/>
+              </w:rPr>
+              <w:t>reumacil</w:t>
+            </w:r>
+            <w:r>
+              <w:rPr>
+                <w:rFonts w:cs="Times New Roman"/>
+                <w:sz w:val="22"/>
+                <w:szCs w:val="20"/>
+                <w:lang w:val="en-US"/>
+              </w:rPr>
+              <w:t>”</w:t>
+            </w:r>
+          </w:p>
+          <w:p>
+            <w:pPr>
+              <w:pStyle w:val="TableContents"/>
+              <w:rPr>
+                <w:rFonts w:cs="Times New Roman"/>
+                <w:sz w:val="22"/>
+                <w:szCs w:val="20"/>
+                <w:lang w:val="en-US"/>
+              </w:rPr>
+            </w:pPr>
+            <w:r>
+              <w:rPr>
+                <w:rFonts w:cs="Times New Roman"/>
+                <w:sz w:val="22"/>
+                <w:szCs w:val="20"/>
+                <w:lang w:val="en-US"/>
+              </w:rPr>
+              <w:t xml:space="preserve">Method mun elemen [s] = obat elemen </w:t>
+            </w:r>
+            <w:r>
+              <w:rPr>
+                <w:rFonts w:cs="Times New Roman"/>
+                <w:sz w:val="22"/>
+                <w:szCs w:val="20"/>
+                <w:lang w:val="en-US"/>
+              </w:rPr>
+              <w:t>[7</w:t>
+            </w:r>
+            <w:r>
+              <w:rPr>
+                <w:rFonts w:cs="Times New Roman"/>
+                <w:sz w:val="22"/>
+                <w:szCs w:val="20"/>
+                <w:lang w:val="en-US"/>
+              </w:rPr>
+              <w:t>]</w:t>
+            </w:r>
+          </w:p>
+          <w:p>
+            <w:pPr>
+              <w:pStyle w:val="TableContents"/>
+              <w:rPr>
+                <w:rFonts w:cs="Times New Roman"/>
+                <w:sz w:val="22"/>
+                <w:szCs w:val="20"/>
+                <w:lang w:val="en-US"/>
+              </w:rPr>
+            </w:pPr>
+            <w:r>
+              <w:rPr>
+                <w:rFonts w:cs="Times New Roman"/>
+                <w:sz w:val="22"/>
+                <w:szCs w:val="20"/>
+                <w:lang w:val="en-US"/>
+              </w:rPr>
+              <w:t xml:space="preserve">Hargaku </w:t>
+            </w:r>
+            <w:r>
+              <w:rPr>
+                <w:rFonts w:cs="Times New Roman"/>
+                <w:sz w:val="22"/>
+                <w:szCs w:val="20"/>
+                <w:lang w:val="en-US"/>
+              </w:rPr>
+              <w:t>elemen [s]= harga [7</w:t>
+            </w:r>
+            <w:r>
+              <w:rPr>
+                <w:rFonts w:cs="Times New Roman"/>
+                <w:sz w:val="22"/>
+                <w:szCs w:val="20"/>
+                <w:lang w:val="en-US"/>
+              </w:rPr>
+              <w:t>]</w:t>
+            </w:r>
+          </w:p>
+          <w:p>
+            <w:pPr>
+              <w:pStyle w:val="TableContents"/>
+              <w:rPr>
+                <w:rFonts w:cs="Times New Roman"/>
+                <w:sz w:val="22"/>
+                <w:szCs w:val="20"/>
+                <w:lang w:val="en-US"/>
+              </w:rPr>
+            </w:pPr>
+            <w:r>
+              <w:rPr>
+                <w:rFonts w:cs="Times New Roman"/>
+                <w:sz w:val="22"/>
+                <w:szCs w:val="20"/>
+                <w:lang w:val="en-US"/>
+              </w:rPr>
+              <w:t xml:space="preserve">Proses menghitung nilai total dengan menambahkan variable </w:t>
+            </w:r>
+            <w:r>
+              <w:rPr>
+                <w:rFonts w:cs="Times New Roman"/>
+                <w:sz w:val="22"/>
+                <w:szCs w:val="20"/>
+                <w:lang w:val="en-US"/>
+              </w:rPr>
+              <w:t>total dengan harga elemen [7</w:t>
+            </w:r>
+            <w:r>
+              <w:rPr>
+                <w:rFonts w:cs="Times New Roman"/>
+                <w:sz w:val="22"/>
+                <w:szCs w:val="20"/>
+                <w:lang w:val="en-US"/>
+              </w:rPr>
+              <w:t>]</w:t>
+            </w:r>
+          </w:p>
+          <w:p>
+            <w:pPr>
+              <w:pStyle w:val="TableContents"/>
+              <w:rPr>
+                <w:rFonts w:cs="Times New Roman"/>
+                <w:sz w:val="22"/>
+                <w:szCs w:val="20"/>
+                <w:lang w:val="en-US"/>
+              </w:rPr>
+            </w:pPr>
+            <w:r>
+              <w:rPr>
+                <w:rFonts w:cs="Times New Roman"/>
+                <w:sz w:val="22"/>
+                <w:szCs w:val="20"/>
+                <w:lang w:val="en-US"/>
+              </w:rPr>
+              <w:t>Jika variable jenisobat bernilai “</w:t>
+            </w:r>
+            <w:r>
+              <w:rPr>
+                <w:rFonts w:cs="Times New Roman"/>
+                <w:sz w:val="22"/>
+                <w:szCs w:val="20"/>
+                <w:lang w:val="en-US"/>
+              </w:rPr>
+              <w:t>promag</w:t>
+            </w:r>
+            <w:r>
+              <w:rPr>
+                <w:rFonts w:cs="Times New Roman"/>
+                <w:sz w:val="22"/>
+                <w:szCs w:val="20"/>
+                <w:lang w:val="en-US"/>
+              </w:rPr>
+              <w:t>”</w:t>
+            </w:r>
+          </w:p>
+          <w:p>
+            <w:pPr>
+              <w:pStyle w:val="TableContents"/>
+              <w:rPr>
+                <w:rFonts w:cs="Times New Roman"/>
+                <w:sz w:val="22"/>
+                <w:szCs w:val="20"/>
+                <w:lang w:val="en-US"/>
+              </w:rPr>
+            </w:pPr>
+            <w:r>
+              <w:rPr>
+                <w:rFonts w:cs="Times New Roman"/>
+                <w:sz w:val="22"/>
+                <w:szCs w:val="20"/>
+                <w:lang w:val="en-US"/>
+              </w:rPr>
+              <w:t>Method mun elemen [s] = obat elemen [</w:t>
+            </w:r>
+            <w:r>
+              <w:rPr>
+                <w:rFonts w:cs="Times New Roman"/>
+                <w:sz w:val="22"/>
+                <w:szCs w:val="20"/>
+                <w:lang w:val="en-US"/>
+              </w:rPr>
+              <w:t>8</w:t>
+            </w:r>
+            <w:r>
+              <w:rPr>
+                <w:rFonts w:cs="Times New Roman"/>
+                <w:sz w:val="22"/>
+                <w:szCs w:val="20"/>
+                <w:lang w:val="en-US"/>
+              </w:rPr>
+              <w:t>]</w:t>
+            </w:r>
+          </w:p>
+          <w:p>
+            <w:pPr>
+              <w:pStyle w:val="TableContents"/>
+              <w:rPr>
+                <w:rFonts w:cs="Times New Roman"/>
+                <w:sz w:val="22"/>
+                <w:szCs w:val="20"/>
+                <w:lang w:val="en-US"/>
+              </w:rPr>
+            </w:pPr>
+            <w:r>
+              <w:rPr>
+                <w:rFonts w:cs="Times New Roman"/>
+                <w:sz w:val="22"/>
+                <w:szCs w:val="20"/>
+                <w:lang w:val="en-US"/>
+              </w:rPr>
+              <w:t xml:space="preserve">Hargaku </w:t>
+            </w:r>
+            <w:r>
+              <w:rPr>
+                <w:rFonts w:cs="Times New Roman"/>
+                <w:sz w:val="22"/>
+                <w:szCs w:val="20"/>
+                <w:lang w:val="en-US"/>
+              </w:rPr>
+              <w:t>elemen [s]= harga [8</w:t>
+            </w:r>
+            <w:r>
+              <w:rPr>
+                <w:rFonts w:cs="Times New Roman"/>
+                <w:sz w:val="22"/>
+                <w:szCs w:val="20"/>
+                <w:lang w:val="en-US"/>
+              </w:rPr>
+              <w:t>]</w:t>
+            </w:r>
+          </w:p>
+          <w:p>
+            <w:pPr>
+              <w:pStyle w:val="TableContents"/>
+              <w:rPr>
+                <w:rFonts w:cs="Times New Roman"/>
+                <w:sz w:val="22"/>
+                <w:szCs w:val="20"/>
+                <w:lang w:val="en-US"/>
+              </w:rPr>
+            </w:pPr>
+            <w:r>
+              <w:rPr>
+                <w:rFonts w:cs="Times New Roman"/>
+                <w:sz w:val="22"/>
+                <w:szCs w:val="20"/>
+                <w:lang w:val="en-US"/>
+              </w:rPr>
+              <w:t xml:space="preserve">Proses menghitung nilai total dengan menambahkan variable </w:t>
+            </w:r>
+            <w:r>
+              <w:rPr>
+                <w:rFonts w:cs="Times New Roman"/>
+                <w:sz w:val="22"/>
+                <w:szCs w:val="20"/>
+                <w:lang w:val="en-US"/>
+              </w:rPr>
+              <w:t>total dengan harga elemen [8</w:t>
+            </w:r>
+            <w:r>
+              <w:rPr>
+                <w:rFonts w:cs="Times New Roman"/>
+                <w:sz w:val="22"/>
+                <w:szCs w:val="20"/>
+                <w:lang w:val="en-US"/>
+              </w:rPr>
+              <w:t>]</w:t>
+            </w:r>
+          </w:p>
+          <w:p>
+            <w:pPr>
+              <w:pStyle w:val="TableContents"/>
+              <w:rPr>
+                <w:rFonts w:cs="Times New Roman"/>
+                <w:sz w:val="22"/>
+                <w:szCs w:val="20"/>
+                <w:lang w:val="en-US"/>
+              </w:rPr>
+            </w:pPr>
+            <w:r>
+              <w:rPr>
+                <w:rFonts w:cs="Times New Roman"/>
+                <w:sz w:val="22"/>
+                <w:szCs w:val="20"/>
+                <w:lang w:val="en-US"/>
+              </w:rPr>
+              <w:t>Jika variable jenisobat bernilai “</w:t>
+            </w:r>
+            <w:r>
+              <w:rPr>
+                <w:rFonts w:cs="Times New Roman"/>
+                <w:sz w:val="22"/>
+                <w:szCs w:val="20"/>
+                <w:lang w:val="en-US"/>
+              </w:rPr>
+              <w:t>entrostop</w:t>
+            </w:r>
+            <w:r>
+              <w:rPr>
+                <w:rFonts w:cs="Times New Roman"/>
+                <w:sz w:val="22"/>
+                <w:szCs w:val="20"/>
+                <w:lang w:val="en-US"/>
+              </w:rPr>
+              <w:t>”</w:t>
+            </w:r>
+          </w:p>
+          <w:p>
+            <w:pPr>
+              <w:pStyle w:val="TableContents"/>
+              <w:rPr>
+                <w:rFonts w:cs="Times New Roman"/>
+                <w:sz w:val="22"/>
+                <w:szCs w:val="20"/>
+                <w:lang w:val="en-US"/>
+              </w:rPr>
+            </w:pPr>
+            <w:r>
+              <w:rPr>
+                <w:rFonts w:cs="Times New Roman"/>
+                <w:sz w:val="22"/>
+                <w:szCs w:val="20"/>
+                <w:lang w:val="en-US"/>
+              </w:rPr>
+              <w:t xml:space="preserve">Method mun elemen [s] = obat elemen </w:t>
+            </w:r>
+            <w:r>
+              <w:rPr>
+                <w:rFonts w:cs="Times New Roman"/>
+                <w:sz w:val="22"/>
+                <w:szCs w:val="20"/>
+                <w:lang w:val="en-US"/>
+              </w:rPr>
+              <w:t>[9</w:t>
+            </w:r>
+            <w:r>
+              <w:rPr>
+                <w:rFonts w:cs="Times New Roman"/>
+                <w:sz w:val="22"/>
+                <w:szCs w:val="20"/>
+                <w:lang w:val="en-US"/>
+              </w:rPr>
+              <w:t>]</w:t>
+            </w:r>
+          </w:p>
+          <w:p>
+            <w:pPr>
+              <w:pStyle w:val="TableContents"/>
+              <w:rPr>
+                <w:rFonts w:cs="Times New Roman"/>
+                <w:sz w:val="22"/>
+                <w:szCs w:val="20"/>
+                <w:lang w:val="en-US"/>
+              </w:rPr>
+            </w:pPr>
+            <w:r>
+              <w:rPr>
+                <w:rFonts w:cs="Times New Roman"/>
+                <w:sz w:val="22"/>
+                <w:szCs w:val="20"/>
+                <w:lang w:val="en-US"/>
+              </w:rPr>
+              <w:t xml:space="preserve">Hargaku </w:t>
+            </w:r>
+            <w:r>
+              <w:rPr>
+                <w:rFonts w:cs="Times New Roman"/>
+                <w:sz w:val="22"/>
+                <w:szCs w:val="20"/>
+                <w:lang w:val="en-US"/>
+              </w:rPr>
+              <w:t>elemen [s]= harga [9</w:t>
+            </w:r>
+            <w:r>
+              <w:rPr>
+                <w:rFonts w:cs="Times New Roman"/>
+                <w:sz w:val="22"/>
+                <w:szCs w:val="20"/>
+                <w:lang w:val="en-US"/>
+              </w:rPr>
+              <w:t>]</w:t>
+            </w:r>
+          </w:p>
+          <w:p>
+            <w:pPr>
+              <w:pStyle w:val="TableContents"/>
+              <w:rPr>
+                <w:rFonts w:cs="Times New Roman"/>
+                <w:sz w:val="22"/>
+                <w:szCs w:val="20"/>
+                <w:lang w:val="en-US"/>
+              </w:rPr>
+            </w:pPr>
+            <w:r>
+              <w:rPr>
+                <w:rFonts w:cs="Times New Roman"/>
+                <w:sz w:val="22"/>
+                <w:szCs w:val="20"/>
+                <w:lang w:val="en-US"/>
+              </w:rPr>
+              <w:t xml:space="preserve">Proses menghitung nilai total dengan menambahkan variable </w:t>
+            </w:r>
+            <w:r>
+              <w:rPr>
+                <w:rFonts w:cs="Times New Roman"/>
+                <w:sz w:val="22"/>
+                <w:szCs w:val="20"/>
+                <w:lang w:val="en-US"/>
+              </w:rPr>
+              <w:t>total dengan harga elemen [9</w:t>
+            </w:r>
+            <w:r>
+              <w:rPr>
+                <w:rFonts w:cs="Times New Roman"/>
+                <w:sz w:val="22"/>
+                <w:szCs w:val="20"/>
+                <w:lang w:val="en-US"/>
+              </w:rPr>
+              <w:t>]</w:t>
+            </w:r>
+          </w:p>
+          <w:p>
+            <w:pPr>
+              <w:pStyle w:val="TableContents"/>
+              <w:rPr>
+                <w:rFonts w:cs="Times New Roman"/>
+                <w:sz w:val="22"/>
+                <w:szCs w:val="20"/>
+                <w:lang w:val="en-US"/>
+              </w:rPr>
+            </w:pPr>
+            <w:r>
+              <w:rPr>
+                <w:rFonts w:cs="Times New Roman"/>
+                <w:sz w:val="22"/>
+                <w:szCs w:val="20"/>
+                <w:lang w:val="en-US"/>
+              </w:rPr>
+              <w:lastRenderedPageBreak/>
+              <w:t>Proses increment variable s</w:t>
+            </w:r>
+          </w:p>
+          <w:p>
+            <w:pPr>
+              <w:pStyle w:val="TableContents"/>
+              <w:rPr>
+                <w:rFonts w:cs="Times New Roman"/>
+                <w:sz w:val="22"/>
+                <w:szCs w:val="20"/>
+                <w:lang w:val="en-US"/>
+              </w:rPr>
+            </w:pPr>
+            <w:r>
+              <w:rPr>
+                <w:rFonts w:cs="Times New Roman"/>
+                <w:sz w:val="22"/>
+                <w:szCs w:val="20"/>
+                <w:lang w:val="en-US"/>
+              </w:rPr>
+              <w:t>Deklarasi method struk</w:t>
+            </w:r>
+          </w:p>
+          <w:p>
+            <w:pPr>
+              <w:pStyle w:val="TableContents"/>
+              <w:rPr>
+                <w:rFonts w:cs="Times New Roman"/>
+                <w:sz w:val="22"/>
+                <w:szCs w:val="20"/>
+                <w:lang w:val="en-US"/>
+              </w:rPr>
+            </w:pPr>
+            <w:r>
+              <w:rPr>
+                <w:rFonts w:cs="Times New Roman"/>
+                <w:sz w:val="22"/>
+                <w:szCs w:val="20"/>
+                <w:lang w:val="en-US"/>
+              </w:rPr>
+              <w:t xml:space="preserve">Mencetak </w:t>
+            </w:r>
+            <w:r>
+              <w:rPr>
+                <w:rFonts w:cs="Times New Roman"/>
+                <w:sz w:val="22"/>
+                <w:szCs w:val="20"/>
+                <w:lang w:val="en-US"/>
+              </w:rPr>
+              <w:t>*SELAMAT DATANG DI APOTEK QIRIN*</w:t>
+            </w:r>
+          </w:p>
+          <w:p>
+            <w:pPr>
+              <w:pStyle w:val="TableContents"/>
+              <w:rPr>
+                <w:rFonts w:cs="Times New Roman"/>
+                <w:sz w:val="22"/>
+                <w:szCs w:val="20"/>
+                <w:lang w:val="en-US"/>
+              </w:rPr>
+            </w:pPr>
+            <w:r>
+              <w:rPr>
+                <w:rFonts w:cs="Times New Roman"/>
+                <w:sz w:val="22"/>
+                <w:szCs w:val="20"/>
+                <w:lang w:val="en-US"/>
+              </w:rPr>
+              <w:t>Mencetak Nama ditambah dengan variable nama</w:t>
+            </w:r>
+          </w:p>
+          <w:p>
+            <w:pPr>
+              <w:pStyle w:val="TableContents"/>
+              <w:rPr>
+                <w:rFonts w:cs="Times New Roman"/>
+                <w:sz w:val="22"/>
+                <w:szCs w:val="20"/>
+                <w:lang w:val="en-US"/>
+              </w:rPr>
+            </w:pPr>
+            <w:r>
+              <w:rPr>
+                <w:rFonts w:cs="Times New Roman"/>
+                <w:sz w:val="22"/>
+                <w:szCs w:val="20"/>
+                <w:lang w:val="en-US"/>
+              </w:rPr>
+              <w:t>Mencetak Alamat ditambah dengan variable alamat</w:t>
+            </w:r>
+          </w:p>
+          <w:p>
+            <w:pPr>
+              <w:pStyle w:val="TableContents"/>
+              <w:rPr>
+                <w:rFonts w:cs="Times New Roman"/>
+                <w:sz w:val="22"/>
+                <w:szCs w:val="20"/>
+                <w:lang w:val="en-US"/>
+              </w:rPr>
+            </w:pPr>
+            <w:r>
+              <w:rPr>
+                <w:rFonts w:cs="Times New Roman"/>
+                <w:sz w:val="22"/>
+                <w:szCs w:val="20"/>
+                <w:lang w:val="en-US"/>
+              </w:rPr>
+              <w:t>Proses perulangan yang dimulai dari int i =  0 sampai batas i kurang dari s</w:t>
+            </w:r>
+          </w:p>
+          <w:p>
+            <w:pPr>
+              <w:pStyle w:val="TableContents"/>
+              <w:rPr>
+                <w:rFonts w:cs="Times New Roman"/>
+                <w:sz w:val="22"/>
+                <w:szCs w:val="20"/>
+                <w:lang w:val="en-US"/>
+              </w:rPr>
+            </w:pPr>
+            <w:r>
+              <w:rPr>
+                <w:rFonts w:cs="Times New Roman"/>
+                <w:sz w:val="22"/>
+                <w:szCs w:val="20"/>
+                <w:lang w:val="en-US"/>
+              </w:rPr>
+              <w:t>Proses mencetak nilai mun elemen[i] ditambah dengan nilai harga elemen [i]</w:t>
+            </w:r>
+          </w:p>
+          <w:p>
+            <w:pPr>
+              <w:pStyle w:val="TableContents"/>
+              <w:rPr>
+                <w:rFonts w:cs="Times New Roman"/>
+                <w:sz w:val="22"/>
+                <w:szCs w:val="20"/>
+                <w:lang w:val="en-US"/>
+              </w:rPr>
+            </w:pPr>
+            <w:r>
+              <w:rPr>
+                <w:rFonts w:cs="Times New Roman"/>
+                <w:sz w:val="22"/>
+                <w:szCs w:val="20"/>
+                <w:lang w:val="en-US"/>
+              </w:rPr>
+              <w:t>Mencetak --------------+</w:t>
+            </w:r>
+          </w:p>
+          <w:p>
+            <w:pPr>
+              <w:pStyle w:val="TableContents"/>
+              <w:rPr>
+                <w:rFonts w:cs="Times New Roman"/>
+                <w:sz w:val="22"/>
+                <w:szCs w:val="20"/>
+                <w:lang w:val="en-US"/>
+              </w:rPr>
+            </w:pPr>
+            <w:r>
+              <w:rPr>
+                <w:rFonts w:cs="Times New Roman"/>
+                <w:sz w:val="22"/>
+                <w:szCs w:val="20"/>
+                <w:lang w:val="en-US"/>
+              </w:rPr>
+              <w:t>Mencetak total harga : ditambah Rp ditambah nilai total</w:t>
+            </w:r>
+          </w:p>
+          <w:p>
+            <w:pPr>
+              <w:pStyle w:val="TableContents"/>
+              <w:rPr>
+                <w:rFonts w:cs="Times New Roman"/>
+                <w:sz w:val="22"/>
+                <w:szCs w:val="20"/>
+                <w:lang w:val="en-US"/>
+              </w:rPr>
+            </w:pPr>
+            <w:r>
+              <w:rPr>
+                <w:rFonts w:cs="Times New Roman"/>
+                <w:sz w:val="22"/>
+                <w:szCs w:val="20"/>
+                <w:lang w:val="en-US"/>
+              </w:rPr>
+              <w:t xml:space="preserve">Proses mencetak </w:t>
+            </w:r>
+            <w:r>
+              <w:rPr>
+                <w:rFonts w:ascii="Courier New" w:hAnsi="Courier New" w:cs="Courier New"/>
+                <w:sz w:val="20"/>
+                <w:szCs w:val="20"/>
+                <w:lang w:val="en-US"/>
+              </w:rPr>
+              <w:t>BARANG YANG SUDAH DEBELI TIDAK DAPAT DIKEMBALIKAN !!</w:t>
             </w:r>
           </w:p>
         </w:tc>

</xml_diff>

<commit_message>
pembahasan main soal 2
</commit_message>
<xml_diff>
--- a/Laporan/Syamsu Anaqin_156150601111009_TUGAS3.docx
+++ b/Laporan/Syamsu Anaqin_156150601111009_TUGAS3.docx
@@ -3645,26 +3645,6 @@
                 <w:szCs w:val="20"/>
                 <w:lang w:val="en-US"/>
               </w:rPr>
-              <w:t xml:space="preserve">            System.out.println("3.Keluar");</w:t>
-            </w:r>
-          </w:p>
-          <w:p>
-            <w:pPr>
-              <w:pStyle w:val="TableContents"/>
-              <w:rPr>
-                <w:rFonts w:ascii="Courier New" w:hAnsi="Courier New" w:cs="Courier New"/>
-                <w:sz w:val="20"/>
-                <w:szCs w:val="20"/>
-                <w:lang w:val="en-US"/>
-              </w:rPr>
-            </w:pPr>
-            <w:r>
-              <w:rPr>
-                <w:rFonts w:ascii="Courier New" w:hAnsi="Courier New" w:cs="Courier New"/>
-                <w:sz w:val="20"/>
-                <w:szCs w:val="20"/>
-                <w:lang w:val="en-US"/>
-              </w:rPr>
               <w:t xml:space="preserve">            System.out.println();</w:t>
             </w:r>
           </w:p>
@@ -4685,27 +4665,27 @@
                 <w:szCs w:val="20"/>
                 <w:lang w:val="en-US"/>
               </w:rPr>
+              <w:t>26</w:t>
+            </w:r>
+          </w:p>
+          <w:p>
+            <w:pPr>
+              <w:pStyle w:val="TableContents"/>
+              <w:rPr>
+                <w:rFonts w:ascii="Courier New" w:hAnsi="Courier New" w:cs="Courier New"/>
+                <w:sz w:val="20"/>
+                <w:szCs w:val="20"/>
+                <w:lang w:val="en-US"/>
+              </w:rPr>
+            </w:pPr>
+            <w:r>
+              <w:rPr>
+                <w:rFonts w:ascii="Courier New" w:hAnsi="Courier New" w:cs="Courier New"/>
+                <w:sz w:val="20"/>
+                <w:szCs w:val="20"/>
+                <w:lang w:val="en-US"/>
+              </w:rPr>
               <w:lastRenderedPageBreak/>
-              <w:t>26</w:t>
-            </w:r>
-          </w:p>
-          <w:p>
-            <w:pPr>
-              <w:pStyle w:val="TableContents"/>
-              <w:rPr>
-                <w:rFonts w:ascii="Courier New" w:hAnsi="Courier New" w:cs="Courier New"/>
-                <w:sz w:val="20"/>
-                <w:szCs w:val="20"/>
-                <w:lang w:val="en-US"/>
-              </w:rPr>
-            </w:pPr>
-            <w:r>
-              <w:rPr>
-                <w:rFonts w:ascii="Courier New" w:hAnsi="Courier New" w:cs="Courier New"/>
-                <w:sz w:val="20"/>
-                <w:szCs w:val="20"/>
-                <w:lang w:val="en-US"/>
-              </w:rPr>
               <w:t>27</w:t>
             </w:r>
           </w:p>
@@ -5785,27 +5765,27 @@
                 <w:szCs w:val="20"/>
                 <w:lang w:val="en-US"/>
               </w:rPr>
+              <w:t>76</w:t>
+            </w:r>
+          </w:p>
+          <w:p>
+            <w:pPr>
+              <w:pStyle w:val="TableContents"/>
+              <w:rPr>
+                <w:rFonts w:ascii="Courier New" w:hAnsi="Courier New" w:cs="Courier New"/>
+                <w:sz w:val="20"/>
+                <w:szCs w:val="20"/>
+                <w:lang w:val="en-US"/>
+              </w:rPr>
+            </w:pPr>
+            <w:r>
+              <w:rPr>
+                <w:rFonts w:ascii="Courier New" w:hAnsi="Courier New" w:cs="Courier New"/>
+                <w:sz w:val="20"/>
+                <w:szCs w:val="20"/>
+                <w:lang w:val="en-US"/>
+              </w:rPr>
               <w:lastRenderedPageBreak/>
-              <w:t>76</w:t>
-            </w:r>
-          </w:p>
-          <w:p>
-            <w:pPr>
-              <w:pStyle w:val="TableContents"/>
-              <w:rPr>
-                <w:rFonts w:ascii="Courier New" w:hAnsi="Courier New" w:cs="Courier New"/>
-                <w:sz w:val="20"/>
-                <w:szCs w:val="20"/>
-                <w:lang w:val="en-US"/>
-              </w:rPr>
-            </w:pPr>
-            <w:r>
-              <w:rPr>
-                <w:rFonts w:ascii="Courier New" w:hAnsi="Courier New" w:cs="Courier New"/>
-                <w:sz w:val="20"/>
-                <w:szCs w:val="20"/>
-                <w:lang w:val="en-US"/>
-              </w:rPr>
               <w:t>77</w:t>
             </w:r>
           </w:p>
@@ -6397,27 +6377,27 @@
                 <w:szCs w:val="20"/>
                 <w:lang w:val="en-US"/>
               </w:rPr>
+              <w:t xml:space="preserve">    public void cobaapotik(String jenisobat) {</w:t>
+            </w:r>
+          </w:p>
+          <w:p>
+            <w:pPr>
+              <w:pStyle w:val="TableContents"/>
+              <w:rPr>
+                <w:rFonts w:ascii="Courier New" w:hAnsi="Courier New" w:cs="Courier New"/>
+                <w:sz w:val="20"/>
+                <w:szCs w:val="20"/>
+                <w:lang w:val="en-US"/>
+              </w:rPr>
+            </w:pPr>
+            <w:r>
+              <w:rPr>
+                <w:rFonts w:ascii="Courier New" w:hAnsi="Courier New" w:cs="Courier New"/>
+                <w:sz w:val="20"/>
+                <w:szCs w:val="20"/>
+                <w:lang w:val="en-US"/>
+              </w:rPr>
               <w:lastRenderedPageBreak/>
-              <w:t xml:space="preserve">    public void cobaapotik(String jenisobat) {</w:t>
-            </w:r>
-          </w:p>
-          <w:p>
-            <w:pPr>
-              <w:pStyle w:val="TableContents"/>
-              <w:rPr>
-                <w:rFonts w:ascii="Courier New" w:hAnsi="Courier New" w:cs="Courier New"/>
-                <w:sz w:val="20"/>
-                <w:szCs w:val="20"/>
-                <w:lang w:val="en-US"/>
-              </w:rPr>
-            </w:pPr>
-            <w:r>
-              <w:rPr>
-                <w:rFonts w:ascii="Courier New" w:hAnsi="Courier New" w:cs="Courier New"/>
-                <w:sz w:val="20"/>
-                <w:szCs w:val="20"/>
-                <w:lang w:val="en-US"/>
-              </w:rPr>
               <w:t xml:space="preserve">            if (jenisobat.equalsIgnoreCase("paramex")) {</w:t>
             </w:r>
           </w:p>
@@ -7418,27 +7398,27 @@
                 <w:szCs w:val="20"/>
                 <w:lang w:val="en-US"/>
               </w:rPr>
+              <w:t xml:space="preserve">        System.out.println("-----------------------+");</w:t>
+            </w:r>
+          </w:p>
+          <w:p>
+            <w:pPr>
+              <w:pStyle w:val="TableContents"/>
+              <w:rPr>
+                <w:rFonts w:ascii="Courier New" w:hAnsi="Courier New" w:cs="Courier New"/>
+                <w:sz w:val="20"/>
+                <w:szCs w:val="20"/>
+                <w:lang w:val="en-US"/>
+              </w:rPr>
+            </w:pPr>
+            <w:r>
+              <w:rPr>
+                <w:rFonts w:ascii="Courier New" w:hAnsi="Courier New" w:cs="Courier New"/>
+                <w:sz w:val="20"/>
+                <w:szCs w:val="20"/>
+                <w:lang w:val="en-US"/>
+              </w:rPr>
               <w:lastRenderedPageBreak/>
-              <w:t xml:space="preserve">        System.out.println("-----------------------+");</w:t>
-            </w:r>
-          </w:p>
-          <w:p>
-            <w:pPr>
-              <w:pStyle w:val="TableContents"/>
-              <w:rPr>
-                <w:rFonts w:ascii="Courier New" w:hAnsi="Courier New" w:cs="Courier New"/>
-                <w:sz w:val="20"/>
-                <w:szCs w:val="20"/>
-                <w:lang w:val="en-US"/>
-              </w:rPr>
-            </w:pPr>
-            <w:r>
-              <w:rPr>
-                <w:rFonts w:ascii="Courier New" w:hAnsi="Courier New" w:cs="Courier New"/>
-                <w:sz w:val="20"/>
-                <w:szCs w:val="20"/>
-                <w:lang w:val="en-US"/>
-              </w:rPr>
               <w:t xml:space="preserve">        System.out.println("Total Harga : " + "Rp. " + total);</w:t>
             </w:r>
           </w:p>
@@ -8371,7 +8351,25 @@
                 <w:szCs w:val="20"/>
                 <w:lang w:val="en-US"/>
               </w:rPr>
-              <w:t xml:space="preserve">            System.out.println("------- DAFTRA PILIHAN OBAT ----------");</w:t>
+              <w:t xml:space="preserve">            Sy</w:t>
+            </w:r>
+            <w:r>
+              <w:rPr>
+                <w:rFonts w:ascii="Courier New" w:hAnsi="Courier New" w:cs="Courier New"/>
+                <w:sz w:val="20"/>
+                <w:szCs w:val="20"/>
+                <w:lang w:val="en-US"/>
+              </w:rPr>
+              <w:t>stem.out.println("------- DAFTAR</w:t>
+            </w:r>
+            <w:r>
+              <w:rPr>
+                <w:rFonts w:ascii="Courier New" w:hAnsi="Courier New" w:cs="Courier New"/>
+                <w:sz w:val="20"/>
+                <w:szCs w:val="20"/>
+                <w:lang w:val="en-US"/>
+              </w:rPr>
+              <w:t xml:space="preserve"> PILIHAN OBAT ----------");</w:t>
             </w:r>
           </w:p>
           <w:p>
@@ -9002,27 +9000,27 @@
                 <w:szCs w:val="20"/>
                 <w:lang w:val="en-US"/>
               </w:rPr>
+              <w:t>17</w:t>
+            </w:r>
+          </w:p>
+          <w:p>
+            <w:pPr>
+              <w:pStyle w:val="TableContents"/>
+              <w:rPr>
+                <w:rFonts w:cs="Times New Roman"/>
+                <w:sz w:val="22"/>
+                <w:szCs w:val="20"/>
+                <w:lang w:val="en-US"/>
+              </w:rPr>
+            </w:pPr>
+            <w:r>
+              <w:rPr>
+                <w:rFonts w:cs="Times New Roman"/>
+                <w:sz w:val="22"/>
+                <w:szCs w:val="20"/>
+                <w:lang w:val="en-US"/>
+              </w:rPr>
               <w:lastRenderedPageBreak/>
-              <w:t>17</w:t>
-            </w:r>
-          </w:p>
-          <w:p>
-            <w:pPr>
-              <w:pStyle w:val="TableContents"/>
-              <w:rPr>
-                <w:rFonts w:cs="Times New Roman"/>
-                <w:sz w:val="22"/>
-                <w:szCs w:val="20"/>
-                <w:lang w:val="en-US"/>
-              </w:rPr>
-            </w:pPr>
-            <w:r>
-              <w:rPr>
-                <w:rFonts w:cs="Times New Roman"/>
-                <w:sz w:val="22"/>
-                <w:szCs w:val="20"/>
-                <w:lang w:val="en-US"/>
-              </w:rPr>
               <w:t>20</w:t>
             </w:r>
           </w:p>
@@ -10133,27 +10131,27 @@
                 <w:szCs w:val="20"/>
                 <w:lang w:val="en-US"/>
               </w:rPr>
+              <w:t>Mencetak maaf system eror</w:t>
+            </w:r>
+          </w:p>
+          <w:p>
+            <w:pPr>
+              <w:pStyle w:val="TableContents"/>
+              <w:rPr>
+                <w:rFonts w:cs="Times New Roman"/>
+                <w:sz w:val="22"/>
+                <w:szCs w:val="20"/>
+                <w:lang w:val="en-US"/>
+              </w:rPr>
+            </w:pPr>
+            <w:r>
+              <w:rPr>
+                <w:rFonts w:cs="Times New Roman"/>
+                <w:sz w:val="22"/>
+                <w:szCs w:val="20"/>
+                <w:lang w:val="en-US"/>
+              </w:rPr>
               <w:lastRenderedPageBreak/>
-              <w:t>Mencetak maaf system eror</w:t>
-            </w:r>
-          </w:p>
-          <w:p>
-            <w:pPr>
-              <w:pStyle w:val="TableContents"/>
-              <w:rPr>
-                <w:rFonts w:cs="Times New Roman"/>
-                <w:sz w:val="22"/>
-                <w:szCs w:val="20"/>
-                <w:lang w:val="en-US"/>
-              </w:rPr>
-            </w:pPr>
-            <w:r>
-              <w:rPr>
-                <w:rFonts w:cs="Times New Roman"/>
-                <w:sz w:val="22"/>
-                <w:szCs w:val="20"/>
-                <w:lang w:val="en-US"/>
-              </w:rPr>
               <w:t>Nama method HurufkeAngka dengan</w:t>
             </w:r>
             <w:r>
@@ -11152,27 +11150,27 @@
                 <w:szCs w:val="20"/>
                 <w:lang w:val="en-US"/>
               </w:rPr>
+              <w:t>9</w:t>
+            </w:r>
+          </w:p>
+          <w:p>
+            <w:pPr>
+              <w:pStyle w:val="TableContents"/>
+              <w:rPr>
+                <w:rFonts w:cs="Times New Roman"/>
+                <w:sz w:val="22"/>
+                <w:szCs w:val="20"/>
+                <w:lang w:val="en-US"/>
+              </w:rPr>
+            </w:pPr>
+            <w:r>
+              <w:rPr>
+                <w:rFonts w:cs="Times New Roman"/>
+                <w:sz w:val="22"/>
+                <w:szCs w:val="20"/>
+                <w:lang w:val="en-US"/>
+              </w:rPr>
               <w:lastRenderedPageBreak/>
-              <w:t>9</w:t>
-            </w:r>
-          </w:p>
-          <w:p>
-            <w:pPr>
-              <w:pStyle w:val="TableContents"/>
-              <w:rPr>
-                <w:rFonts w:cs="Times New Roman"/>
-                <w:sz w:val="22"/>
-                <w:szCs w:val="20"/>
-                <w:lang w:val="en-US"/>
-              </w:rPr>
-            </w:pPr>
-            <w:r>
-              <w:rPr>
-                <w:rFonts w:cs="Times New Roman"/>
-                <w:sz w:val="22"/>
-                <w:szCs w:val="20"/>
-                <w:lang w:val="en-US"/>
-              </w:rPr>
               <w:t>10</w:t>
             </w:r>
           </w:p>
@@ -11811,27 +11809,27 @@
                 <w:szCs w:val="20"/>
                 <w:lang w:val="en-US"/>
               </w:rPr>
+              <w:t>Perulangan</w:t>
+            </w:r>
+          </w:p>
+          <w:p>
+            <w:pPr>
+              <w:pStyle w:val="TableContents"/>
+              <w:rPr>
+                <w:rFonts w:cs="Times New Roman"/>
+                <w:sz w:val="22"/>
+                <w:szCs w:val="20"/>
+                <w:lang w:val="en-US"/>
+              </w:rPr>
+            </w:pPr>
+            <w:r>
+              <w:rPr>
+                <w:rFonts w:cs="Times New Roman"/>
+                <w:sz w:val="22"/>
+                <w:szCs w:val="20"/>
+                <w:lang w:val="en-US"/>
+              </w:rPr>
               <w:lastRenderedPageBreak/>
-              <w:t>Perulangan</w:t>
-            </w:r>
-          </w:p>
-          <w:p>
-            <w:pPr>
-              <w:pStyle w:val="TableContents"/>
-              <w:rPr>
-                <w:rFonts w:cs="Times New Roman"/>
-                <w:sz w:val="22"/>
-                <w:szCs w:val="20"/>
-                <w:lang w:val="en-US"/>
-              </w:rPr>
-            </w:pPr>
-            <w:r>
-              <w:rPr>
-                <w:rFonts w:cs="Times New Roman"/>
-                <w:sz w:val="22"/>
-                <w:szCs w:val="20"/>
-                <w:lang w:val="en-US"/>
-              </w:rPr>
               <w:t>Proses mencetak PILIHAN KONVERSI ANGKA</w:t>
             </w:r>
           </w:p>
@@ -11893,26 +11891,6 @@
                 <w:lang w:val="en-US"/>
               </w:rPr>
               <w:t>Proses mencetak 2. Huruf ke Angka</w:t>
-            </w:r>
-          </w:p>
-          <w:p>
-            <w:pPr>
-              <w:pStyle w:val="TableContents"/>
-              <w:rPr>
-                <w:rFonts w:cs="Times New Roman"/>
-                <w:sz w:val="22"/>
-                <w:szCs w:val="20"/>
-                <w:lang w:val="en-US"/>
-              </w:rPr>
-            </w:pPr>
-            <w:r>
-              <w:rPr>
-                <w:rFonts w:cs="Times New Roman"/>
-                <w:sz w:val="22"/>
-                <w:szCs w:val="20"/>
-                <w:lang w:val="en-US"/>
-              </w:rPr>
-              <w:t>Proses mencetak 3. Keluar</w:t>
             </w:r>
           </w:p>
           <w:p>
@@ -12776,27 +12754,27 @@
                 <w:szCs w:val="20"/>
                 <w:lang w:val="en-US"/>
               </w:rPr>
+              <w:t>21</w:t>
+            </w:r>
+          </w:p>
+          <w:p>
+            <w:pPr>
+              <w:pStyle w:val="TableContents"/>
+              <w:rPr>
+                <w:rFonts w:cs="Times New Roman"/>
+                <w:sz w:val="22"/>
+                <w:szCs w:val="20"/>
+                <w:lang w:val="en-US"/>
+              </w:rPr>
+            </w:pPr>
+            <w:r>
+              <w:rPr>
+                <w:rFonts w:cs="Times New Roman"/>
+                <w:sz w:val="22"/>
+                <w:szCs w:val="20"/>
+                <w:lang w:val="en-US"/>
+              </w:rPr>
               <w:lastRenderedPageBreak/>
-              <w:t>21</w:t>
-            </w:r>
-          </w:p>
-          <w:p>
-            <w:pPr>
-              <w:pStyle w:val="TableContents"/>
-              <w:rPr>
-                <w:rFonts w:cs="Times New Roman"/>
-                <w:sz w:val="22"/>
-                <w:szCs w:val="20"/>
-                <w:lang w:val="en-US"/>
-              </w:rPr>
-            </w:pPr>
-            <w:r>
-              <w:rPr>
-                <w:rFonts w:cs="Times New Roman"/>
-                <w:sz w:val="22"/>
-                <w:szCs w:val="20"/>
-                <w:lang w:val="en-US"/>
-              </w:rPr>
               <w:t>22</w:t>
             </w:r>
           </w:p>
@@ -13747,27 +13725,27 @@
                 <w:szCs w:val="20"/>
                 <w:lang w:val="en-US"/>
               </w:rPr>
+              <w:t>68</w:t>
+            </w:r>
+          </w:p>
+          <w:p>
+            <w:pPr>
+              <w:pStyle w:val="TableContents"/>
+              <w:rPr>
+                <w:rFonts w:cs="Times New Roman"/>
+                <w:sz w:val="22"/>
+                <w:szCs w:val="20"/>
+                <w:lang w:val="en-US"/>
+              </w:rPr>
+            </w:pPr>
+            <w:r>
+              <w:rPr>
+                <w:rFonts w:cs="Times New Roman"/>
+                <w:sz w:val="22"/>
+                <w:szCs w:val="20"/>
+                <w:lang w:val="en-US"/>
+              </w:rPr>
               <w:lastRenderedPageBreak/>
-              <w:t>68</w:t>
-            </w:r>
-          </w:p>
-          <w:p>
-            <w:pPr>
-              <w:pStyle w:val="TableContents"/>
-              <w:rPr>
-                <w:rFonts w:cs="Times New Roman"/>
-                <w:sz w:val="22"/>
-                <w:szCs w:val="20"/>
-                <w:lang w:val="en-US"/>
-              </w:rPr>
-            </w:pPr>
-            <w:r>
-              <w:rPr>
-                <w:rFonts w:cs="Times New Roman"/>
-                <w:sz w:val="22"/>
-                <w:szCs w:val="20"/>
-                <w:lang w:val="en-US"/>
-              </w:rPr>
               <w:t>70</w:t>
             </w:r>
           </w:p>
@@ -13941,8 +13919,6 @@
                 <w:lang w:val="en-US"/>
               </w:rPr>
             </w:pPr>
-            <w:bookmarkStart w:id="0" w:name="_GoBack"/>
-            <w:bookmarkEnd w:id="0"/>
           </w:p>
           <w:p>
             <w:pPr>
@@ -14858,27 +14834,27 @@
                 <w:szCs w:val="20"/>
                 <w:lang w:val="en-US"/>
               </w:rPr>
+              <w:t>Proses perulangan yang dimulai dari =0 sampai batas i&lt;bnyaknya elemen obat</w:t>
+            </w:r>
+          </w:p>
+          <w:p>
+            <w:pPr>
+              <w:pStyle w:val="TableContents"/>
+              <w:rPr>
+                <w:rFonts w:cs="Times New Roman"/>
+                <w:sz w:val="22"/>
+                <w:szCs w:val="20"/>
+                <w:lang w:val="en-US"/>
+              </w:rPr>
+            </w:pPr>
+            <w:r>
+              <w:rPr>
+                <w:rFonts w:cs="Times New Roman"/>
+                <w:sz w:val="22"/>
+                <w:szCs w:val="20"/>
+                <w:lang w:val="en-US"/>
+              </w:rPr>
               <w:lastRenderedPageBreak/>
-              <w:t>Proses perulangan yang dimulai dari =0 sampai batas i&lt;bnyaknya elemen obat</w:t>
-            </w:r>
-          </w:p>
-          <w:p>
-            <w:pPr>
-              <w:pStyle w:val="TableContents"/>
-              <w:rPr>
-                <w:rFonts w:cs="Times New Roman"/>
-                <w:sz w:val="22"/>
-                <w:szCs w:val="20"/>
-                <w:lang w:val="en-US"/>
-              </w:rPr>
-            </w:pPr>
-            <w:r>
-              <w:rPr>
-                <w:rFonts w:cs="Times New Roman"/>
-                <w:sz w:val="22"/>
-                <w:szCs w:val="20"/>
-                <w:lang w:val="en-US"/>
-              </w:rPr>
               <w:t>Proses mencetak atribut obat elemen [i] ditambah atribut harga elemen [i]</w:t>
             </w:r>
           </w:p>
@@ -16367,27 +16343,27 @@
                 <w:szCs w:val="20"/>
                 <w:lang w:val="en-US"/>
               </w:rPr>
+              <w:t>Proses increment variable s</w:t>
+            </w:r>
+          </w:p>
+          <w:p>
+            <w:pPr>
+              <w:pStyle w:val="TableContents"/>
+              <w:rPr>
+                <w:rFonts w:cs="Times New Roman"/>
+                <w:sz w:val="22"/>
+                <w:szCs w:val="20"/>
+                <w:lang w:val="en-US"/>
+              </w:rPr>
+            </w:pPr>
+            <w:r>
+              <w:rPr>
+                <w:rFonts w:cs="Times New Roman"/>
+                <w:sz w:val="22"/>
+                <w:szCs w:val="20"/>
+                <w:lang w:val="en-US"/>
+              </w:rPr>
               <w:lastRenderedPageBreak/>
-              <w:t>Proses increment variable s</w:t>
-            </w:r>
-          </w:p>
-          <w:p>
-            <w:pPr>
-              <w:pStyle w:val="TableContents"/>
-              <w:rPr>
-                <w:rFonts w:cs="Times New Roman"/>
-                <w:sz w:val="22"/>
-                <w:szCs w:val="20"/>
-                <w:lang w:val="en-US"/>
-              </w:rPr>
-            </w:pPr>
-            <w:r>
-              <w:rPr>
-                <w:rFonts w:cs="Times New Roman"/>
-                <w:sz w:val="22"/>
-                <w:szCs w:val="20"/>
-                <w:lang w:val="en-US"/>
-              </w:rPr>
               <w:t>Deklarasi method struk</w:t>
             </w:r>
           </w:p>
@@ -16568,6 +16544,1073 @@
               </w:rPr>
               <w:t>BARANG YANG SUDAH DEBELI TIDAK DAPAT DIKEMBALIKAN !!</w:t>
             </w:r>
+          </w:p>
+        </w:tc>
+      </w:tr>
+    </w:tbl>
+    <w:p>
+      <w:pPr>
+        <w:pStyle w:val="ListParagraph"/>
+        <w:spacing w:after="0" w:line="240" w:lineRule="auto"/>
+        <w:ind w:left="284"/>
+        <w:rPr>
+          <w:rFonts w:ascii="Times New Roman" w:hAnsi="Times New Roman" w:cs="Times New Roman"/>
+          <w:b/>
+          <w:sz w:val="24"/>
+        </w:rPr>
+      </w:pPr>
+    </w:p>
+    <w:p>
+      <w:pPr>
+        <w:spacing w:after="0" w:line="240" w:lineRule="auto"/>
+        <w:rPr>
+          <w:rFonts w:ascii="Times New Roman" w:hAnsi="Times New Roman" w:cs="Times New Roman"/>
+        </w:rPr>
+      </w:pPr>
+      <w:r>
+        <w:rPr>
+          <w:rFonts w:ascii="Times New Roman" w:hAnsi="Times New Roman" w:cs="Times New Roman"/>
+        </w:rPr>
+        <w:t>mainApotik.java</w:t>
+      </w:r>
+    </w:p>
+    <w:tbl>
+      <w:tblPr>
+        <w:tblW w:w="8359" w:type="dxa"/>
+        <w:tblBorders>
+          <w:top w:val="single" w:sz="4" w:space="0" w:color="000000"/>
+          <w:left w:val="single" w:sz="4" w:space="0" w:color="000000"/>
+          <w:bottom w:val="single" w:sz="4" w:space="0" w:color="000000"/>
+          <w:right w:val="single" w:sz="4" w:space="0" w:color="000000"/>
+          <w:insideH w:val="single" w:sz="4" w:space="0" w:color="000000"/>
+          <w:insideV w:val="single" w:sz="4" w:space="0" w:color="000000"/>
+        </w:tblBorders>
+        <w:tblLook w:val="04A0" w:firstRow="1" w:lastRow="0" w:firstColumn="1" w:lastColumn="0" w:noHBand="0" w:noVBand="1"/>
+      </w:tblPr>
+      <w:tblGrid>
+        <w:gridCol w:w="625"/>
+        <w:gridCol w:w="7734"/>
+      </w:tblGrid>
+      <w:tr>
+        <w:trPr>
+          <w:trHeight w:val="281"/>
+        </w:trPr>
+        <w:tc>
+          <w:tcPr>
+            <w:tcW w:w="625" w:type="dxa"/>
+            <w:shd w:val="clear" w:color="auto" w:fill="auto"/>
+          </w:tcPr>
+          <w:p>
+            <w:pPr>
+              <w:pStyle w:val="TableContents"/>
+              <w:rPr>
+                <w:rFonts w:cs="Times New Roman"/>
+                <w:sz w:val="22"/>
+                <w:szCs w:val="20"/>
+                <w:lang w:val="en-US"/>
+              </w:rPr>
+            </w:pPr>
+            <w:r>
+              <w:rPr>
+                <w:rFonts w:cs="Times New Roman"/>
+                <w:sz w:val="22"/>
+                <w:szCs w:val="20"/>
+                <w:lang w:val="en-US"/>
+              </w:rPr>
+              <w:t>1</w:t>
+            </w:r>
+          </w:p>
+          <w:p>
+            <w:pPr>
+              <w:pStyle w:val="TableContents"/>
+              <w:rPr>
+                <w:rFonts w:cs="Times New Roman"/>
+                <w:sz w:val="22"/>
+                <w:szCs w:val="20"/>
+                <w:lang w:val="en-US"/>
+              </w:rPr>
+            </w:pPr>
+            <w:r>
+              <w:rPr>
+                <w:rFonts w:cs="Times New Roman"/>
+                <w:sz w:val="22"/>
+                <w:szCs w:val="20"/>
+                <w:lang w:val="en-US"/>
+              </w:rPr>
+              <w:t>2</w:t>
+            </w:r>
+          </w:p>
+          <w:p>
+            <w:pPr>
+              <w:pStyle w:val="TableContents"/>
+              <w:rPr>
+                <w:rFonts w:cs="Times New Roman"/>
+                <w:sz w:val="22"/>
+                <w:szCs w:val="20"/>
+                <w:lang w:val="en-US"/>
+              </w:rPr>
+            </w:pPr>
+            <w:r>
+              <w:rPr>
+                <w:rFonts w:cs="Times New Roman"/>
+                <w:sz w:val="22"/>
+                <w:szCs w:val="20"/>
+                <w:lang w:val="en-US"/>
+              </w:rPr>
+              <w:t>3</w:t>
+            </w:r>
+          </w:p>
+          <w:p>
+            <w:pPr>
+              <w:pStyle w:val="TableContents"/>
+              <w:rPr>
+                <w:rFonts w:cs="Times New Roman"/>
+                <w:sz w:val="22"/>
+                <w:szCs w:val="20"/>
+                <w:lang w:val="en-US"/>
+              </w:rPr>
+            </w:pPr>
+            <w:r>
+              <w:rPr>
+                <w:rFonts w:cs="Times New Roman"/>
+                <w:sz w:val="22"/>
+                <w:szCs w:val="20"/>
+                <w:lang w:val="en-US"/>
+              </w:rPr>
+              <w:t>4</w:t>
+            </w:r>
+          </w:p>
+          <w:p>
+            <w:pPr>
+              <w:pStyle w:val="TableContents"/>
+              <w:rPr>
+                <w:rFonts w:cs="Times New Roman"/>
+                <w:sz w:val="22"/>
+                <w:szCs w:val="20"/>
+                <w:lang w:val="en-US"/>
+              </w:rPr>
+            </w:pPr>
+            <w:r>
+              <w:rPr>
+                <w:rFonts w:cs="Times New Roman"/>
+                <w:sz w:val="22"/>
+                <w:szCs w:val="20"/>
+                <w:lang w:val="en-US"/>
+              </w:rPr>
+              <w:t>5</w:t>
+            </w:r>
+          </w:p>
+          <w:p>
+            <w:pPr>
+              <w:pStyle w:val="TableContents"/>
+              <w:rPr>
+                <w:rFonts w:cs="Times New Roman"/>
+                <w:sz w:val="22"/>
+                <w:szCs w:val="20"/>
+                <w:lang w:val="en-US"/>
+              </w:rPr>
+            </w:pPr>
+            <w:r>
+              <w:rPr>
+                <w:rFonts w:cs="Times New Roman"/>
+                <w:sz w:val="22"/>
+                <w:szCs w:val="20"/>
+                <w:lang w:val="en-US"/>
+              </w:rPr>
+              <w:t>6</w:t>
+            </w:r>
+          </w:p>
+          <w:p>
+            <w:pPr>
+              <w:pStyle w:val="TableContents"/>
+              <w:rPr>
+                <w:rFonts w:cs="Times New Roman"/>
+                <w:sz w:val="22"/>
+                <w:szCs w:val="20"/>
+                <w:lang w:val="en-US"/>
+              </w:rPr>
+            </w:pPr>
+            <w:r>
+              <w:rPr>
+                <w:rFonts w:cs="Times New Roman"/>
+                <w:sz w:val="22"/>
+                <w:szCs w:val="20"/>
+                <w:lang w:val="en-US"/>
+              </w:rPr>
+              <w:t>7</w:t>
+            </w:r>
+          </w:p>
+          <w:p>
+            <w:pPr>
+              <w:pStyle w:val="TableContents"/>
+              <w:rPr>
+                <w:rFonts w:cs="Times New Roman"/>
+                <w:sz w:val="22"/>
+                <w:szCs w:val="20"/>
+                <w:lang w:val="en-US"/>
+              </w:rPr>
+            </w:pPr>
+            <w:r>
+              <w:rPr>
+                <w:rFonts w:cs="Times New Roman"/>
+                <w:sz w:val="22"/>
+                <w:szCs w:val="20"/>
+                <w:lang w:val="en-US"/>
+              </w:rPr>
+              <w:t>8</w:t>
+            </w:r>
+          </w:p>
+          <w:p>
+            <w:pPr>
+              <w:pStyle w:val="TableContents"/>
+              <w:rPr>
+                <w:rFonts w:cs="Times New Roman"/>
+                <w:sz w:val="22"/>
+                <w:szCs w:val="20"/>
+                <w:lang w:val="en-US"/>
+              </w:rPr>
+            </w:pPr>
+            <w:r>
+              <w:rPr>
+                <w:rFonts w:cs="Times New Roman"/>
+                <w:sz w:val="22"/>
+                <w:szCs w:val="20"/>
+                <w:lang w:val="en-US"/>
+              </w:rPr>
+              <w:t>9</w:t>
+            </w:r>
+          </w:p>
+          <w:p>
+            <w:pPr>
+              <w:pStyle w:val="TableContents"/>
+              <w:rPr>
+                <w:rFonts w:cs="Times New Roman"/>
+                <w:sz w:val="22"/>
+                <w:szCs w:val="20"/>
+                <w:lang w:val="en-US"/>
+              </w:rPr>
+            </w:pPr>
+            <w:r>
+              <w:rPr>
+                <w:rFonts w:cs="Times New Roman"/>
+                <w:sz w:val="22"/>
+                <w:szCs w:val="20"/>
+                <w:lang w:val="en-US"/>
+              </w:rPr>
+              <w:t>10</w:t>
+            </w:r>
+          </w:p>
+          <w:p>
+            <w:pPr>
+              <w:pStyle w:val="TableContents"/>
+              <w:rPr>
+                <w:rFonts w:cs="Times New Roman"/>
+                <w:sz w:val="22"/>
+                <w:szCs w:val="20"/>
+                <w:lang w:val="en-US"/>
+              </w:rPr>
+            </w:pPr>
+            <w:r>
+              <w:rPr>
+                <w:rFonts w:cs="Times New Roman"/>
+                <w:sz w:val="22"/>
+                <w:szCs w:val="20"/>
+                <w:lang w:val="en-US"/>
+              </w:rPr>
+              <w:t>11</w:t>
+            </w:r>
+          </w:p>
+          <w:p>
+            <w:pPr>
+              <w:pStyle w:val="TableContents"/>
+              <w:rPr>
+                <w:rFonts w:cs="Times New Roman"/>
+                <w:sz w:val="22"/>
+                <w:szCs w:val="20"/>
+                <w:lang w:val="en-US"/>
+              </w:rPr>
+            </w:pPr>
+            <w:r>
+              <w:rPr>
+                <w:rFonts w:cs="Times New Roman"/>
+                <w:sz w:val="22"/>
+                <w:szCs w:val="20"/>
+                <w:lang w:val="en-US"/>
+              </w:rPr>
+              <w:t>12</w:t>
+            </w:r>
+          </w:p>
+          <w:p>
+            <w:pPr>
+              <w:pStyle w:val="TableContents"/>
+              <w:rPr>
+                <w:rFonts w:cs="Times New Roman"/>
+                <w:sz w:val="22"/>
+                <w:szCs w:val="20"/>
+                <w:lang w:val="en-US"/>
+              </w:rPr>
+            </w:pPr>
+            <w:r>
+              <w:rPr>
+                <w:rFonts w:cs="Times New Roman"/>
+                <w:sz w:val="22"/>
+                <w:szCs w:val="20"/>
+                <w:lang w:val="en-US"/>
+              </w:rPr>
+              <w:t>13</w:t>
+            </w:r>
+          </w:p>
+          <w:p>
+            <w:pPr>
+              <w:pStyle w:val="TableContents"/>
+              <w:rPr>
+                <w:rFonts w:cs="Times New Roman"/>
+                <w:sz w:val="22"/>
+                <w:szCs w:val="20"/>
+                <w:lang w:val="en-US"/>
+              </w:rPr>
+            </w:pPr>
+            <w:r>
+              <w:rPr>
+                <w:rFonts w:cs="Times New Roman"/>
+                <w:sz w:val="22"/>
+                <w:szCs w:val="20"/>
+                <w:lang w:val="en-US"/>
+              </w:rPr>
+              <w:t>14</w:t>
+            </w:r>
+          </w:p>
+          <w:p>
+            <w:pPr>
+              <w:pStyle w:val="TableContents"/>
+              <w:rPr>
+                <w:rFonts w:cs="Times New Roman"/>
+                <w:sz w:val="22"/>
+                <w:szCs w:val="20"/>
+                <w:lang w:val="en-US"/>
+              </w:rPr>
+            </w:pPr>
+            <w:r>
+              <w:rPr>
+                <w:rFonts w:cs="Times New Roman"/>
+                <w:sz w:val="22"/>
+                <w:szCs w:val="20"/>
+                <w:lang w:val="en-US"/>
+              </w:rPr>
+              <w:t>15</w:t>
+            </w:r>
+          </w:p>
+          <w:p>
+            <w:pPr>
+              <w:pStyle w:val="TableContents"/>
+              <w:rPr>
+                <w:rFonts w:cs="Times New Roman"/>
+                <w:sz w:val="22"/>
+                <w:szCs w:val="20"/>
+                <w:lang w:val="en-US"/>
+              </w:rPr>
+            </w:pPr>
+            <w:r>
+              <w:rPr>
+                <w:rFonts w:cs="Times New Roman"/>
+                <w:sz w:val="22"/>
+                <w:szCs w:val="20"/>
+                <w:lang w:val="en-US"/>
+              </w:rPr>
+              <w:t>16</w:t>
+            </w:r>
+          </w:p>
+          <w:p>
+            <w:pPr>
+              <w:pStyle w:val="TableContents"/>
+              <w:rPr>
+                <w:rFonts w:cs="Times New Roman"/>
+                <w:sz w:val="22"/>
+                <w:szCs w:val="20"/>
+                <w:lang w:val="en-US"/>
+              </w:rPr>
+            </w:pPr>
+          </w:p>
+          <w:p>
+            <w:pPr>
+              <w:pStyle w:val="TableContents"/>
+              <w:rPr>
+                <w:rFonts w:cs="Times New Roman"/>
+                <w:sz w:val="22"/>
+                <w:szCs w:val="20"/>
+                <w:lang w:val="en-US"/>
+              </w:rPr>
+            </w:pPr>
+          </w:p>
+          <w:p>
+            <w:pPr>
+              <w:pStyle w:val="TableContents"/>
+              <w:rPr>
+                <w:rFonts w:cs="Times New Roman"/>
+                <w:sz w:val="22"/>
+                <w:szCs w:val="20"/>
+                <w:lang w:val="en-US"/>
+              </w:rPr>
+            </w:pPr>
+            <w:r>
+              <w:rPr>
+                <w:rFonts w:cs="Times New Roman"/>
+                <w:sz w:val="22"/>
+                <w:szCs w:val="20"/>
+                <w:lang w:val="en-US"/>
+              </w:rPr>
+              <w:t>17</w:t>
+            </w:r>
+          </w:p>
+          <w:p>
+            <w:pPr>
+              <w:pStyle w:val="TableContents"/>
+              <w:rPr>
+                <w:rFonts w:cs="Times New Roman"/>
+                <w:sz w:val="22"/>
+                <w:szCs w:val="20"/>
+                <w:lang w:val="en-US"/>
+              </w:rPr>
+            </w:pPr>
+            <w:r>
+              <w:rPr>
+                <w:rFonts w:cs="Times New Roman"/>
+                <w:sz w:val="22"/>
+                <w:szCs w:val="20"/>
+                <w:lang w:val="en-US"/>
+              </w:rPr>
+              <w:t>18</w:t>
+            </w:r>
+          </w:p>
+          <w:p>
+            <w:pPr>
+              <w:pStyle w:val="TableContents"/>
+              <w:rPr>
+                <w:rFonts w:cs="Times New Roman"/>
+                <w:sz w:val="22"/>
+                <w:szCs w:val="20"/>
+                <w:lang w:val="en-US"/>
+              </w:rPr>
+            </w:pPr>
+            <w:r>
+              <w:rPr>
+                <w:rFonts w:cs="Times New Roman"/>
+                <w:sz w:val="22"/>
+                <w:szCs w:val="20"/>
+                <w:lang w:val="en-US"/>
+              </w:rPr>
+              <w:t>19</w:t>
+            </w:r>
+          </w:p>
+          <w:p>
+            <w:pPr>
+              <w:pStyle w:val="TableContents"/>
+              <w:rPr>
+                <w:rFonts w:cs="Times New Roman"/>
+                <w:sz w:val="22"/>
+                <w:szCs w:val="20"/>
+                <w:lang w:val="en-US"/>
+              </w:rPr>
+            </w:pPr>
+            <w:r>
+              <w:rPr>
+                <w:rFonts w:cs="Times New Roman"/>
+                <w:sz w:val="22"/>
+                <w:szCs w:val="20"/>
+                <w:lang w:val="en-US"/>
+              </w:rPr>
+              <w:t>20</w:t>
+            </w:r>
+          </w:p>
+          <w:p>
+            <w:pPr>
+              <w:pStyle w:val="TableContents"/>
+              <w:rPr>
+                <w:rFonts w:cs="Times New Roman"/>
+                <w:sz w:val="22"/>
+                <w:szCs w:val="20"/>
+                <w:lang w:val="en-US"/>
+              </w:rPr>
+            </w:pPr>
+            <w:r>
+              <w:rPr>
+                <w:rFonts w:cs="Times New Roman"/>
+                <w:sz w:val="22"/>
+                <w:szCs w:val="20"/>
+                <w:lang w:val="en-US"/>
+              </w:rPr>
+              <w:t>21</w:t>
+            </w:r>
+          </w:p>
+          <w:p>
+            <w:pPr>
+              <w:pStyle w:val="TableContents"/>
+              <w:rPr>
+                <w:rFonts w:cs="Times New Roman"/>
+                <w:sz w:val="22"/>
+                <w:szCs w:val="20"/>
+                <w:lang w:val="en-US"/>
+              </w:rPr>
+            </w:pPr>
+            <w:r>
+              <w:rPr>
+                <w:rFonts w:cs="Times New Roman"/>
+                <w:sz w:val="22"/>
+                <w:szCs w:val="20"/>
+                <w:lang w:val="en-US"/>
+              </w:rPr>
+              <w:t>22</w:t>
+            </w:r>
+          </w:p>
+          <w:p>
+            <w:pPr>
+              <w:pStyle w:val="TableContents"/>
+              <w:rPr>
+                <w:rFonts w:cs="Times New Roman"/>
+                <w:sz w:val="22"/>
+                <w:szCs w:val="20"/>
+                <w:lang w:val="en-US"/>
+              </w:rPr>
+            </w:pPr>
+            <w:r>
+              <w:rPr>
+                <w:rFonts w:cs="Times New Roman"/>
+                <w:sz w:val="22"/>
+                <w:szCs w:val="20"/>
+                <w:lang w:val="en-US"/>
+              </w:rPr>
+              <w:t>23</w:t>
+            </w:r>
+          </w:p>
+        </w:tc>
+        <w:tc>
+          <w:tcPr>
+            <w:tcW w:w="7734" w:type="dxa"/>
+            <w:shd w:val="clear" w:color="auto" w:fill="auto"/>
+          </w:tcPr>
+          <w:p>
+            <w:pPr>
+              <w:pStyle w:val="TableContents"/>
+              <w:rPr>
+                <w:rFonts w:cs="Times New Roman"/>
+                <w:sz w:val="22"/>
+                <w:szCs w:val="20"/>
+                <w:lang w:val="en-US"/>
+              </w:rPr>
+            </w:pPr>
+            <w:r>
+              <w:rPr>
+                <w:rFonts w:cs="Times New Roman"/>
+                <w:sz w:val="22"/>
+                <w:szCs w:val="20"/>
+                <w:lang w:val="en-US"/>
+              </w:rPr>
+              <w:t>Package</w:t>
+            </w:r>
+          </w:p>
+          <w:p>
+            <w:pPr>
+              <w:pStyle w:val="TableContents"/>
+              <w:rPr>
+                <w:rFonts w:cs="Times New Roman"/>
+                <w:sz w:val="22"/>
+                <w:szCs w:val="20"/>
+                <w:lang w:val="en-US"/>
+              </w:rPr>
+            </w:pPr>
+            <w:r>
+              <w:rPr>
+                <w:rFonts w:cs="Times New Roman"/>
+                <w:sz w:val="22"/>
+                <w:szCs w:val="20"/>
+                <w:lang w:val="en-US"/>
+              </w:rPr>
+              <w:t>Deklarasi input Scanner</w:t>
+            </w:r>
+          </w:p>
+          <w:p>
+            <w:pPr>
+              <w:pStyle w:val="TableContents"/>
+              <w:rPr>
+                <w:rFonts w:cs="Times New Roman"/>
+                <w:sz w:val="22"/>
+                <w:szCs w:val="20"/>
+                <w:lang w:val="en-US"/>
+              </w:rPr>
+            </w:pPr>
+            <w:r>
+              <w:rPr>
+                <w:rFonts w:cs="Times New Roman"/>
+                <w:sz w:val="22"/>
+                <w:szCs w:val="20"/>
+                <w:lang w:val="en-US"/>
+              </w:rPr>
+              <w:t>Deklarasi nama class java</w:t>
+            </w:r>
+          </w:p>
+          <w:p>
+            <w:pPr>
+              <w:pStyle w:val="TableContents"/>
+              <w:rPr>
+                <w:rFonts w:cs="Times New Roman"/>
+                <w:sz w:val="22"/>
+                <w:szCs w:val="20"/>
+                <w:lang w:val="en-US"/>
+              </w:rPr>
+            </w:pPr>
+            <w:r>
+              <w:rPr>
+                <w:rFonts w:cs="Times New Roman"/>
+                <w:sz w:val="22"/>
+                <w:szCs w:val="20"/>
+                <w:lang w:val="en-US"/>
+              </w:rPr>
+              <w:t>Deklarasi method</w:t>
+            </w:r>
+          </w:p>
+          <w:p>
+            <w:pPr>
+              <w:pStyle w:val="TableContents"/>
+              <w:rPr>
+                <w:rFonts w:cs="Times New Roman"/>
+                <w:sz w:val="22"/>
+                <w:szCs w:val="20"/>
+                <w:lang w:val="en-US"/>
+              </w:rPr>
+            </w:pPr>
+            <w:r>
+              <w:rPr>
+                <w:rFonts w:cs="Times New Roman"/>
+                <w:sz w:val="22"/>
+                <w:szCs w:val="20"/>
+                <w:lang w:val="en-US"/>
+              </w:rPr>
+              <w:t>Deklarasi input Scanner</w:t>
+            </w:r>
+          </w:p>
+          <w:p>
+            <w:pPr>
+              <w:pStyle w:val="TableContents"/>
+              <w:rPr>
+                <w:rFonts w:cs="Times New Roman"/>
+                <w:sz w:val="22"/>
+                <w:szCs w:val="20"/>
+                <w:lang w:val="en-US"/>
+              </w:rPr>
+            </w:pPr>
+            <w:r>
+              <w:rPr>
+                <w:rFonts w:cs="Times New Roman"/>
+                <w:sz w:val="22"/>
+                <w:szCs w:val="20"/>
+                <w:lang w:val="en-US"/>
+              </w:rPr>
+              <w:t>Inisialisasi variable pilih</w:t>
+            </w:r>
+          </w:p>
+          <w:p>
+            <w:pPr>
+              <w:pStyle w:val="TableContents"/>
+              <w:rPr>
+                <w:rFonts w:cs="Times New Roman"/>
+                <w:sz w:val="22"/>
+                <w:szCs w:val="20"/>
+                <w:lang w:val="en-US"/>
+              </w:rPr>
+            </w:pPr>
+            <w:r>
+              <w:rPr>
+                <w:rFonts w:cs="Times New Roman"/>
+                <w:sz w:val="22"/>
+                <w:szCs w:val="20"/>
+                <w:lang w:val="en-US"/>
+              </w:rPr>
+              <w:t>Mencetak Masukkan nama</w:t>
+            </w:r>
+          </w:p>
+          <w:p>
+            <w:pPr>
+              <w:pStyle w:val="TableContents"/>
+              <w:rPr>
+                <w:rFonts w:cs="Times New Roman"/>
+                <w:sz w:val="22"/>
+                <w:szCs w:val="20"/>
+                <w:lang w:val="en-US"/>
+              </w:rPr>
+            </w:pPr>
+            <w:r>
+              <w:rPr>
+                <w:rFonts w:cs="Times New Roman"/>
+                <w:sz w:val="22"/>
+                <w:szCs w:val="20"/>
+                <w:lang w:val="en-US"/>
+              </w:rPr>
+              <w:t>Proses Scanner untuk variable a dengan type String</w:t>
+            </w:r>
+          </w:p>
+          <w:p>
+            <w:pPr>
+              <w:pStyle w:val="TableContents"/>
+              <w:rPr>
+                <w:rFonts w:cs="Times New Roman"/>
+                <w:sz w:val="22"/>
+                <w:szCs w:val="20"/>
+                <w:lang w:val="en-US"/>
+              </w:rPr>
+            </w:pPr>
+            <w:r>
+              <w:rPr>
+                <w:rFonts w:cs="Times New Roman"/>
+                <w:sz w:val="22"/>
+                <w:szCs w:val="20"/>
+                <w:lang w:val="en-US"/>
+              </w:rPr>
+              <w:t>Mencetak Masukkan alamat</w:t>
+            </w:r>
+          </w:p>
+          <w:p>
+            <w:pPr>
+              <w:pStyle w:val="TableContents"/>
+              <w:rPr>
+                <w:rFonts w:cs="Times New Roman"/>
+                <w:sz w:val="22"/>
+                <w:szCs w:val="20"/>
+                <w:lang w:val="en-US"/>
+              </w:rPr>
+            </w:pPr>
+            <w:r>
+              <w:rPr>
+                <w:rFonts w:cs="Times New Roman"/>
+                <w:sz w:val="22"/>
+                <w:szCs w:val="20"/>
+                <w:lang w:val="en-US"/>
+              </w:rPr>
+              <w:t xml:space="preserve">Proses Scanner untuk variable </w:t>
+            </w:r>
+            <w:r>
+              <w:rPr>
+                <w:rFonts w:cs="Times New Roman"/>
+                <w:sz w:val="22"/>
+                <w:szCs w:val="20"/>
+                <w:lang w:val="en-US"/>
+              </w:rPr>
+              <w:t>l</w:t>
+            </w:r>
+            <w:r>
+              <w:rPr>
+                <w:rFonts w:cs="Times New Roman"/>
+                <w:sz w:val="22"/>
+                <w:szCs w:val="20"/>
+                <w:lang w:val="en-US"/>
+              </w:rPr>
+              <w:t xml:space="preserve"> dengan type String</w:t>
+            </w:r>
+          </w:p>
+          <w:p>
+            <w:pPr>
+              <w:pStyle w:val="TableContents"/>
+              <w:rPr>
+                <w:rFonts w:cs="Times New Roman"/>
+                <w:sz w:val="22"/>
+                <w:szCs w:val="20"/>
+                <w:lang w:val="en-US"/>
+              </w:rPr>
+            </w:pPr>
+            <w:r>
+              <w:rPr>
+                <w:rFonts w:cs="Times New Roman"/>
+                <w:sz w:val="22"/>
+                <w:szCs w:val="20"/>
+                <w:lang w:val="en-US"/>
+              </w:rPr>
+              <w:t>Inisialisasi untuk variable obat</w:t>
+            </w:r>
+          </w:p>
+          <w:p>
+            <w:pPr>
+              <w:pStyle w:val="TableContents"/>
+              <w:rPr>
+                <w:rFonts w:cs="Times New Roman"/>
+                <w:sz w:val="22"/>
+                <w:szCs w:val="20"/>
+                <w:lang w:val="en-US"/>
+              </w:rPr>
+            </w:pPr>
+            <w:r>
+              <w:rPr>
+                <w:rFonts w:cs="Times New Roman"/>
+                <w:sz w:val="22"/>
+                <w:szCs w:val="20"/>
+                <w:lang w:val="en-US"/>
+              </w:rPr>
+              <w:t>Memanggil class apotik</w:t>
+            </w:r>
+          </w:p>
+          <w:p>
+            <w:pPr>
+              <w:pStyle w:val="TableContents"/>
+              <w:rPr>
+                <w:rFonts w:cs="Times New Roman"/>
+                <w:sz w:val="22"/>
+                <w:szCs w:val="20"/>
+                <w:lang w:val="en-US"/>
+              </w:rPr>
+            </w:pPr>
+            <w:r>
+              <w:rPr>
+                <w:rFonts w:cs="Times New Roman"/>
+                <w:sz w:val="22"/>
+                <w:szCs w:val="20"/>
+                <w:lang w:val="en-US"/>
+              </w:rPr>
+              <w:t>perulangan</w:t>
+            </w:r>
+          </w:p>
+          <w:p>
+            <w:pPr>
+              <w:pStyle w:val="TableContents"/>
+              <w:rPr>
+                <w:rFonts w:cs="Times New Roman"/>
+                <w:szCs w:val="20"/>
+                <w:lang w:val="en-US"/>
+              </w:rPr>
+            </w:pPr>
+            <w:r>
+              <w:rPr>
+                <w:rFonts w:cs="Times New Roman"/>
+                <w:sz w:val="22"/>
+                <w:szCs w:val="20"/>
+                <w:lang w:val="en-US"/>
+              </w:rPr>
+              <w:t xml:space="preserve">Mencetak </w:t>
+            </w:r>
+            <w:r>
+              <w:rPr>
+                <w:rFonts w:cs="Times New Roman"/>
+                <w:sz w:val="22"/>
+                <w:szCs w:val="20"/>
+                <w:lang w:val="en-US"/>
+              </w:rPr>
+              <w:t>------- DAFTAR</w:t>
+            </w:r>
+            <w:r>
+              <w:rPr>
+                <w:rFonts w:cs="Times New Roman"/>
+                <w:sz w:val="22"/>
+                <w:szCs w:val="20"/>
+                <w:lang w:val="en-US"/>
+              </w:rPr>
+              <w:t xml:space="preserve"> PILIHAN OBAT ----------</w:t>
+            </w:r>
+          </w:p>
+          <w:p>
+            <w:pPr>
+              <w:pStyle w:val="TableContents"/>
+              <w:rPr>
+                <w:rFonts w:cs="Times New Roman"/>
+                <w:sz w:val="22"/>
+                <w:szCs w:val="20"/>
+                <w:lang w:val="en-US"/>
+              </w:rPr>
+            </w:pPr>
+            <w:r>
+              <w:rPr>
+                <w:rFonts w:cs="Times New Roman"/>
+                <w:sz w:val="22"/>
+                <w:szCs w:val="20"/>
+                <w:lang w:val="en-US"/>
+              </w:rPr>
+              <w:t>Mencetak *Obat yang Tersedia*</w:t>
+            </w:r>
+          </w:p>
+          <w:p>
+            <w:pPr>
+              <w:pStyle w:val="TableContents"/>
+              <w:rPr>
+                <w:rFonts w:cs="Times New Roman"/>
+                <w:sz w:val="22"/>
+                <w:szCs w:val="20"/>
+                <w:lang w:val="en-US"/>
+              </w:rPr>
+            </w:pPr>
+            <w:r>
+              <w:rPr>
+                <w:rFonts w:cs="Times New Roman"/>
+                <w:sz w:val="22"/>
+                <w:szCs w:val="20"/>
+                <w:lang w:val="en-US"/>
+              </w:rPr>
+              <w:t xml:space="preserve">Mencetak </w:t>
+            </w:r>
+            <w:r>
+              <w:rPr>
+                <w:rFonts w:cs="Times New Roman"/>
+                <w:sz w:val="22"/>
+                <w:szCs w:val="20"/>
+                <w:lang w:val="en-US"/>
+              </w:rPr>
+              <w:t>-KONIDIN \t -PARAMES\n -BODREX\t -NEUREMACIL \n -DELKOGEN \t -PARACETAMOL \n -PROMAG \t -REUMACIL \n -ENTROSTOP \t -DEXTRAL");</w:t>
+            </w:r>
+          </w:p>
+          <w:p>
+            <w:pPr>
+              <w:pStyle w:val="TableContents"/>
+              <w:rPr>
+                <w:rFonts w:cs="Times New Roman"/>
+                <w:sz w:val="22"/>
+                <w:szCs w:val="20"/>
+                <w:lang w:val="en-US"/>
+              </w:rPr>
+            </w:pPr>
+            <w:r>
+              <w:rPr>
+                <w:rFonts w:cs="Times New Roman"/>
+                <w:sz w:val="22"/>
+                <w:szCs w:val="20"/>
+                <w:lang w:val="en-US"/>
+              </w:rPr>
+              <w:t xml:space="preserve">Mencetak </w:t>
+            </w:r>
+            <w:r>
+              <w:rPr>
+                <w:rFonts w:cs="Times New Roman"/>
+                <w:sz w:val="22"/>
+                <w:szCs w:val="20"/>
+                <w:lang w:val="en-US"/>
+              </w:rPr>
+              <w:t>Masukkan Nama Obat:</w:t>
+            </w:r>
+          </w:p>
+          <w:p>
+            <w:pPr>
+              <w:pStyle w:val="TableContents"/>
+              <w:rPr>
+                <w:rFonts w:cs="Times New Roman"/>
+                <w:sz w:val="22"/>
+                <w:szCs w:val="20"/>
+                <w:lang w:val="en-US"/>
+              </w:rPr>
+            </w:pPr>
+            <w:r>
+              <w:rPr>
+                <w:rFonts w:cs="Times New Roman"/>
+                <w:sz w:val="22"/>
+                <w:szCs w:val="20"/>
+                <w:lang w:val="en-US"/>
+              </w:rPr>
+              <w:t>Proses Scanner unutk variable obat bertype String</w:t>
+            </w:r>
+          </w:p>
+          <w:p>
+            <w:pPr>
+              <w:pStyle w:val="TableContents"/>
+              <w:rPr>
+                <w:rFonts w:cs="Times New Roman"/>
+                <w:sz w:val="22"/>
+                <w:szCs w:val="20"/>
+                <w:lang w:val="en-US"/>
+              </w:rPr>
+            </w:pPr>
+            <w:r>
+              <w:rPr>
+                <w:rFonts w:cs="Times New Roman"/>
+                <w:sz w:val="22"/>
+                <w:szCs w:val="20"/>
+                <w:lang w:val="en-US"/>
+              </w:rPr>
+              <w:t>Memanggil method cobaapotik yang didalamnya ada atribut obat</w:t>
+            </w:r>
+          </w:p>
+          <w:p>
+            <w:pPr>
+              <w:pStyle w:val="TableContents"/>
+              <w:rPr>
+                <w:rFonts w:cs="Times New Roman"/>
+                <w:sz w:val="22"/>
+                <w:szCs w:val="20"/>
+                <w:lang w:val="en-US"/>
+              </w:rPr>
+            </w:pPr>
+            <w:r>
+              <w:rPr>
+                <w:rFonts w:cs="Times New Roman"/>
+                <w:sz w:val="22"/>
+                <w:szCs w:val="20"/>
+                <w:lang w:val="en-US"/>
+              </w:rPr>
+              <w:t>Mencetak tambah lagi : Y/N</w:t>
+            </w:r>
+          </w:p>
+          <w:p>
+            <w:pPr>
+              <w:pStyle w:val="TableContents"/>
+              <w:rPr>
+                <w:rFonts w:cs="Times New Roman"/>
+                <w:sz w:val="22"/>
+                <w:szCs w:val="20"/>
+                <w:lang w:val="en-US"/>
+              </w:rPr>
+            </w:pPr>
+            <w:r>
+              <w:rPr>
+                <w:rFonts w:cs="Times New Roman"/>
+                <w:sz w:val="22"/>
+                <w:szCs w:val="20"/>
+                <w:lang w:val="en-US"/>
+              </w:rPr>
+              <w:t xml:space="preserve">Proses Scanner untuk </w:t>
+            </w:r>
+            <w:r>
+              <w:rPr>
+                <w:rFonts w:cs="Times New Roman"/>
+                <w:sz w:val="22"/>
+                <w:szCs w:val="20"/>
+                <w:lang w:val="en-US"/>
+              </w:rPr>
+              <w:t>variabel pilih bertype String</w:t>
+            </w:r>
+          </w:p>
+          <w:p>
+            <w:pPr>
+              <w:pStyle w:val="TableContents"/>
+              <w:rPr>
+                <w:rFonts w:cs="Times New Roman"/>
+                <w:sz w:val="22"/>
+                <w:szCs w:val="20"/>
+                <w:lang w:val="en-US"/>
+              </w:rPr>
+            </w:pPr>
+            <w:r>
+              <w:rPr>
+                <w:rFonts w:cs="Times New Roman"/>
+                <w:sz w:val="22"/>
+                <w:szCs w:val="20"/>
+                <w:lang w:val="en-US"/>
+              </w:rPr>
+              <w:t>Selain itu jika memilih y</w:t>
+            </w:r>
+          </w:p>
+          <w:p>
+            <w:pPr>
+              <w:pStyle w:val="TableContents"/>
+              <w:rPr>
+                <w:rFonts w:cs="Times New Roman"/>
+                <w:sz w:val="22"/>
+                <w:szCs w:val="20"/>
+                <w:lang w:val="en-US"/>
+              </w:rPr>
+            </w:pPr>
+            <w:r>
+              <w:rPr>
+                <w:rFonts w:cs="Times New Roman"/>
+                <w:sz w:val="22"/>
+                <w:szCs w:val="20"/>
+                <w:lang w:val="en-US"/>
+              </w:rPr>
+              <w:t>Program akan mencetak struk</w:t>
+            </w:r>
+            <w:bookmarkStart w:id="0" w:name="_GoBack"/>
+            <w:bookmarkEnd w:id="0"/>
           </w:p>
         </w:tc>
       </w:tr>

</xml_diff>